<commit_message>
coreccion de puntos de Casos de Uso.docx
</commit_message>
<xml_diff>
--- a/Borradores (Requirimientos)/Casos de Uso.docx
+++ b/Borradores (Requirimientos)/Casos de Uso.docx
@@ -563,7 +563,19 @@
               <w:rPr>
                 <w:lang w:val="es-MX"/>
               </w:rPr>
-              <w:t xml:space="preserve">El actor seleccionara comprar producto </w:t>
+              <w:t>E</w:t>
+            </w:r>
+            <w:r>
+              <w:rPr>
+                <w:lang w:val="es-MX"/>
+              </w:rPr>
+              <w:t>l actor compra</w:t>
+            </w:r>
+            <w:r>
+              <w:rPr>
+                <w:lang w:val="es-MX"/>
+              </w:rPr>
+              <w:t xml:space="preserve"> producto </w:t>
             </w:r>
           </w:p>
           <w:p>
@@ -581,13 +593,13 @@
               <w:rPr>
                 <w:lang w:val="es-MX"/>
               </w:rPr>
-              <w:t xml:space="preserve">El sistema le muestra </w:t>
-            </w:r>
-            <w:r>
-              <w:rPr>
-                <w:lang w:val="es-MX"/>
-              </w:rPr>
-              <w:t>un formulario</w:t>
+              <w:t xml:space="preserve">El </w:t>
+            </w:r>
+            <w:r>
+              <w:rPr>
+                <w:lang w:val="es-MX"/>
+              </w:rPr>
+              <w:t>actor revisa el producto</w:t>
             </w:r>
           </w:p>
           <w:p>
@@ -605,7 +617,19 @@
               <w:rPr>
                 <w:lang w:val="es-MX"/>
               </w:rPr>
-              <w:t>El actor rellena el formulario y da enviar</w:t>
+              <w:t xml:space="preserve">El actor tendrá que hacer el pago del o los </w:t>
+            </w:r>
+            <w:r>
+              <w:rPr>
+                <w:lang w:val="es-MX"/>
+              </w:rPr>
+              <w:t>productos</w:t>
+            </w:r>
+            <w:r>
+              <w:rPr>
+                <w:lang w:val="es-MX"/>
+              </w:rPr>
+              <w:t xml:space="preserve"> deseados</w:t>
             </w:r>
           </w:p>
           <w:p>
@@ -623,7 +647,31 @@
               <w:rPr>
                 <w:lang w:val="es-MX"/>
               </w:rPr>
-              <w:t>El sistema muestra las opciones de métodos de pago</w:t>
+              <w:t xml:space="preserve">El sistema le muestra un </w:t>
+            </w:r>
+            <w:r>
+              <w:rPr>
+                <w:lang w:val="es-MX"/>
+              </w:rPr>
+              <w:t>cuestionario</w:t>
+            </w:r>
+            <w:r>
+              <w:rPr>
+                <w:lang w:val="es-MX"/>
+              </w:rPr>
+              <w:t xml:space="preserve"> a rellenar</w:t>
+            </w:r>
+            <w:r>
+              <w:rPr>
+                <w:lang w:val="es-MX"/>
+              </w:rPr>
+              <w:t xml:space="preserve"> del pago</w:t>
+            </w:r>
+            <w:r>
+              <w:rPr>
+                <w:lang w:val="es-MX"/>
+              </w:rPr>
+              <w:t xml:space="preserve"> </w:t>
             </w:r>
           </w:p>
           <w:p>
@@ -641,19 +689,7 @@
               <w:rPr>
                 <w:lang w:val="es-MX"/>
               </w:rPr>
-              <w:t xml:space="preserve">El actor tendrá que hacer el pago del o los </w:t>
-            </w:r>
-            <w:r>
-              <w:rPr>
-                <w:lang w:val="es-MX"/>
-              </w:rPr>
-              <w:t>productos</w:t>
-            </w:r>
-            <w:r>
-              <w:rPr>
-                <w:lang w:val="es-MX"/>
-              </w:rPr>
-              <w:t xml:space="preserve"> deseados</w:t>
+              <w:t xml:space="preserve">El actor rellena los datos </w:t>
             </w:r>
           </w:p>
           <w:p>
@@ -671,31 +707,7 @@
               <w:rPr>
                 <w:lang w:val="es-MX"/>
               </w:rPr>
-              <w:t xml:space="preserve">El sistema le muestra un </w:t>
-            </w:r>
-            <w:r>
-              <w:rPr>
-                <w:lang w:val="es-MX"/>
-              </w:rPr>
-              <w:t>cuestionario</w:t>
-            </w:r>
-            <w:r>
-              <w:rPr>
-                <w:lang w:val="es-MX"/>
-              </w:rPr>
-              <w:t xml:space="preserve"> a rellenar</w:t>
-            </w:r>
-            <w:r>
-              <w:rPr>
-                <w:lang w:val="es-MX"/>
-              </w:rPr>
-              <w:t xml:space="preserve"> del pago</w:t>
-            </w:r>
-            <w:r>
-              <w:rPr>
-                <w:lang w:val="es-MX"/>
-              </w:rPr>
-              <w:t xml:space="preserve"> </w:t>
+              <w:t>El sistema muestra métodos de pago</w:t>
             </w:r>
           </w:p>
           <w:p>
@@ -713,7 +725,7 @@
               <w:rPr>
                 <w:lang w:val="es-MX"/>
               </w:rPr>
-              <w:t xml:space="preserve">El actor rellena los datos </w:t>
+              <w:t>El actor realiza la compra del producto</w:t>
             </w:r>
           </w:p>
           <w:p>
@@ -731,36 +743,6 @@
               <w:rPr>
                 <w:lang w:val="es-MX"/>
               </w:rPr>
-              <w:t xml:space="preserve">El actor oprime </w:t>
-            </w:r>
-            <w:r>
-              <w:rPr>
-                <w:lang w:val="es-MX"/>
-              </w:rPr>
-              <w:t>realizar</w:t>
-            </w:r>
-            <w:r>
-              <w:rPr>
-                <w:lang w:val="es-MX"/>
-              </w:rPr>
-              <w:t xml:space="preserve"> compra</w:t>
-            </w:r>
-          </w:p>
-          <w:p>
-            <w:pPr>
-              <w:pStyle w:val="Prrafodelista"/>
-              <w:numPr>
-                <w:ilvl w:val="0"/>
-                <w:numId w:val="1"/>
-              </w:numPr>
-              <w:rPr>
-                <w:lang w:val="es-MX"/>
-              </w:rPr>
-            </w:pPr>
-            <w:r>
-              <w:rPr>
-                <w:lang w:val="es-MX"/>
-              </w:rPr>
               <w:t xml:space="preserve">El sistema le muestra al actor </w:t>
             </w:r>
             <w:r>
@@ -805,20 +787,44 @@
               <w:rPr>
                 <w:lang w:val="es-MX"/>
               </w:rPr>
-              <w:t>En el paso 5 el solicitante selecciona el producto</w:t>
-            </w:r>
-          </w:p>
-          <w:p>
-            <w:pPr>
-              <w:rPr>
-                <w:lang w:val="es-MX"/>
-              </w:rPr>
-            </w:pPr>
-            <w:r>
-              <w:rPr>
-                <w:lang w:val="es-MX"/>
-              </w:rPr>
-              <w:t xml:space="preserve">5.1 el sistema le </w:t>
+              <w:t>En el paso 3</w:t>
+            </w:r>
+            <w:r>
+              <w:rPr>
+                <w:lang w:val="es-MX"/>
+              </w:rPr>
+              <w:t xml:space="preserve"> </w:t>
+            </w:r>
+            <w:r>
+              <w:rPr>
+                <w:lang w:val="es-MX"/>
+              </w:rPr>
+              <w:t>El actor</w:t>
+            </w:r>
+            <w:r>
+              <w:rPr>
+                <w:lang w:val="es-MX"/>
+              </w:rPr>
+              <w:t xml:space="preserve"> selecciona el producto</w:t>
+            </w:r>
+          </w:p>
+          <w:p>
+            <w:pPr>
+              <w:rPr>
+                <w:lang w:val="es-MX"/>
+              </w:rPr>
+            </w:pPr>
+            <w:r>
+              <w:rPr>
+                <w:lang w:val="es-MX"/>
+              </w:rPr>
+              <w:t>3</w:t>
+            </w:r>
+            <w:r>
+              <w:rPr>
+                <w:lang w:val="es-MX"/>
+              </w:rPr>
+              <w:t xml:space="preserve">.1 el sistema le </w:t>
             </w:r>
             <w:r>
               <w:rPr>
@@ -843,20 +849,32 @@
               <w:rPr>
                 <w:lang w:val="es-MX"/>
               </w:rPr>
-              <w:t>5.2 el sistema le sugiere un producto con algunas características similares</w:t>
-            </w:r>
-          </w:p>
-          <w:p>
-            <w:pPr>
-              <w:rPr>
-                <w:lang w:val="es-MX"/>
-              </w:rPr>
-            </w:pPr>
-            <w:r>
-              <w:rPr>
-                <w:lang w:val="es-MX"/>
-              </w:rPr>
-              <w:t xml:space="preserve">En el paso 9 el solicitante rellena los datos </w:t>
+              <w:t>3</w:t>
+            </w:r>
+            <w:r>
+              <w:rPr>
+                <w:lang w:val="es-MX"/>
+              </w:rPr>
+              <w:t>.2 el sistema le sugiere un producto con algunas características similares</w:t>
+            </w:r>
+          </w:p>
+          <w:p>
+            <w:pPr>
+              <w:rPr>
+                <w:lang w:val="es-MX"/>
+              </w:rPr>
+            </w:pPr>
+            <w:r>
+              <w:rPr>
+                <w:lang w:val="es-MX"/>
+              </w:rPr>
+              <w:t>En el paso 9 El actor</w:t>
+            </w:r>
+            <w:r>
+              <w:rPr>
+                <w:lang w:val="es-MX"/>
+              </w:rPr>
+              <w:t xml:space="preserve"> rellena los datos </w:t>
             </w:r>
           </w:p>
           <w:p>
@@ -1190,8 +1208,6 @@
               </w:rPr>
               <w:t>Versión 1.11</w:t>
             </w:r>
-            <w:bookmarkStart w:id="0" w:name="_GoBack"/>
-            <w:bookmarkEnd w:id="0"/>
           </w:p>
         </w:tc>
       </w:tr>
@@ -1819,55 +1835,13 @@
               <w:rPr>
                 <w:lang w:val="es-MX"/>
               </w:rPr>
-              <w:t>El sistema arroja mensaje si los datos son correctos</w:t>
-            </w:r>
-            <w:r>
-              <w:rPr>
-                <w:lang w:val="es-MX"/>
-              </w:rPr>
-              <w:t xml:space="preserve"> </w:t>
-            </w:r>
-          </w:p>
-          <w:p>
-            <w:pPr>
-              <w:pStyle w:val="Prrafodelista"/>
-              <w:numPr>
-                <w:ilvl w:val="0"/>
-                <w:numId w:val="2"/>
-              </w:numPr>
-              <w:rPr>
-                <w:lang w:val="es-MX"/>
-              </w:rPr>
-            </w:pPr>
-            <w:r>
-              <w:rPr>
-                <w:lang w:val="es-MX"/>
-              </w:rPr>
-              <w:t xml:space="preserve">El sistema inicia la sesión al usuario </w:t>
-            </w:r>
-            <w:r>
-              <w:rPr>
-                <w:lang w:val="es-MX"/>
-              </w:rPr>
-              <w:t>correspondiente</w:t>
-            </w:r>
-          </w:p>
-          <w:p>
-            <w:pPr>
-              <w:pStyle w:val="Prrafodelista"/>
-              <w:numPr>
-                <w:ilvl w:val="0"/>
-                <w:numId w:val="2"/>
-              </w:numPr>
-              <w:rPr>
-                <w:lang w:val="es-MX"/>
-              </w:rPr>
-            </w:pPr>
-            <w:r>
-              <w:rPr>
-                <w:lang w:val="es-MX"/>
-              </w:rPr>
-              <w:t>El sistema arroja la pantalla principal con en el perfil</w:t>
+              <w:t xml:space="preserve">El sistema </w:t>
+            </w:r>
+            <w:r>
+              <w:rPr>
+                <w:lang w:val="es-MX"/>
+              </w:rPr>
+              <w:t>muestra mensaje inicio de sesión exitoso</w:t>
             </w:r>
           </w:p>
         </w:tc>
@@ -1905,7 +1879,7 @@
               <w:rPr>
                 <w:lang w:val="es-MX"/>
               </w:rPr>
-              <w:t>En el paso 3</w:t>
+              <w:t>En el paso 2</w:t>
             </w:r>
             <w:r>
               <w:rPr>
@@ -1930,64 +1904,94 @@
               <w:rPr>
                 <w:lang w:val="es-MX"/>
               </w:rPr>
-              <w:t>3</w:t>
-            </w:r>
-            <w:r>
-              <w:rPr>
-                <w:lang w:val="es-MX"/>
-              </w:rPr>
-              <w:t>.1 el actor no recuerda la contraseña y elige la opción olvide mi contraseña</w:t>
-            </w:r>
-          </w:p>
-          <w:p>
-            <w:pPr>
-              <w:rPr>
-                <w:lang w:val="es-MX"/>
-              </w:rPr>
-            </w:pPr>
-            <w:r>
-              <w:rPr>
-                <w:lang w:val="es-MX"/>
-              </w:rPr>
-              <w:t>3</w:t>
-            </w:r>
-            <w:r>
-              <w:rPr>
-                <w:lang w:val="es-MX"/>
-              </w:rPr>
-              <w:t>.2 el sistema le muestra al usuario un mensaje para la verificación de correo en el que se quiere recuperar la contraseña</w:t>
-            </w:r>
-          </w:p>
-          <w:p>
-            <w:pPr>
-              <w:rPr>
-                <w:lang w:val="es-MX"/>
-              </w:rPr>
-            </w:pPr>
-            <w:r>
-              <w:rPr>
-                <w:lang w:val="es-MX"/>
-              </w:rPr>
-              <w:t>3</w:t>
-            </w:r>
-            <w:r>
-              <w:rPr>
-                <w:lang w:val="es-MX"/>
-              </w:rPr>
-              <w:t>.3 el actor introduce su correo</w:t>
-            </w:r>
-          </w:p>
-          <w:p>
-            <w:pPr>
-              <w:rPr>
-                <w:lang w:val="es-MX"/>
-              </w:rPr>
-            </w:pPr>
-            <w:r>
-              <w:rPr>
-                <w:lang w:val="es-MX"/>
-              </w:rPr>
-              <w:t>3</w:t>
+              <w:t>2</w:t>
+            </w:r>
+            <w:r>
+              <w:rPr>
+                <w:lang w:val="es-MX"/>
+              </w:rPr>
+              <w:t>.1 E</w:t>
+            </w:r>
+            <w:r>
+              <w:rPr>
+                <w:lang w:val="es-MX"/>
+              </w:rPr>
+              <w:t>l actor no recuerda la contraseña y elige la opción olvide mi contraseña</w:t>
+            </w:r>
+          </w:p>
+          <w:p>
+            <w:pPr>
+              <w:rPr>
+                <w:lang w:val="es-MX"/>
+              </w:rPr>
+            </w:pPr>
+            <w:r>
+              <w:rPr>
+                <w:lang w:val="es-MX"/>
+              </w:rPr>
+              <w:t>2</w:t>
+            </w:r>
+            <w:r>
+              <w:rPr>
+                <w:lang w:val="es-MX"/>
+              </w:rPr>
+              <w:t>.2 E</w:t>
+            </w:r>
+            <w:r>
+              <w:rPr>
+                <w:lang w:val="es-MX"/>
+              </w:rPr>
+              <w:t>l sistema le muestra al usuario un mensaje para la verificación de correo en el que se quiere recuperar la contraseña</w:t>
+            </w:r>
+          </w:p>
+          <w:p>
+            <w:pPr>
+              <w:rPr>
+                <w:lang w:val="es-MX"/>
+              </w:rPr>
+            </w:pPr>
+            <w:r>
+              <w:rPr>
+                <w:lang w:val="es-MX"/>
+              </w:rPr>
+              <w:t>2</w:t>
+            </w:r>
+            <w:r>
+              <w:rPr>
+                <w:lang w:val="es-MX"/>
+              </w:rPr>
+              <w:t>.3 E</w:t>
+            </w:r>
+            <w:r>
+              <w:rPr>
+                <w:lang w:val="es-MX"/>
+              </w:rPr>
+              <w:t>l actor introduce su correo</w:t>
+            </w:r>
+            <w:r>
+              <w:rPr>
+                <w:lang w:val="es-MX"/>
+              </w:rPr>
+              <w:t xml:space="preserve"> y presiona </w:t>
+            </w:r>
+            <w:r>
+              <w:rPr>
+                <w:lang w:val="es-MX"/>
+              </w:rPr>
+              <w:t>continuar</w:t>
+            </w:r>
+          </w:p>
+          <w:p>
+            <w:pPr>
+              <w:rPr>
+                <w:lang w:val="es-MX"/>
+              </w:rPr>
+            </w:pPr>
+            <w:r>
+              <w:rPr>
+                <w:lang w:val="es-MX"/>
+              </w:rPr>
+              <w:t>2</w:t>
             </w:r>
             <w:r>
               <w:rPr>
@@ -1999,6 +2003,12 @@
               <w:rPr>
                 <w:lang w:val="es-MX"/>
               </w:rPr>
+              <w:t xml:space="preserve">El </w:t>
+            </w:r>
+            <w:r>
+              <w:rPr>
+                <w:lang w:val="es-MX"/>
+              </w:rPr>
               <w:t>sistema</w:t>
             </w:r>
             <w:r>
@@ -2018,32 +2028,32 @@
               <w:rPr>
                 <w:lang w:val="es-MX"/>
               </w:rPr>
-              <w:t xml:space="preserve"> </w:t>
-            </w:r>
-            <w:r>
-              <w:rPr>
-                <w:lang w:val="es-MX"/>
-              </w:rPr>
-              <w:t>3</w:t>
-            </w:r>
-            <w:r>
-              <w:rPr>
-                <w:lang w:val="es-MX"/>
-              </w:rPr>
-              <w:t>.5 el actor introduce la nueva contraseña y la confirma</w:t>
-            </w:r>
-          </w:p>
-          <w:p>
-            <w:pPr>
-              <w:rPr>
-                <w:lang w:val="es-MX"/>
-              </w:rPr>
-            </w:pPr>
-            <w:r>
-              <w:rPr>
-                <w:lang w:val="es-MX"/>
-              </w:rPr>
-              <w:t>3</w:t>
+              <w:t>2</w:t>
+            </w:r>
+            <w:r>
+              <w:rPr>
+                <w:lang w:val="es-MX"/>
+              </w:rPr>
+              <w:t>.5 E</w:t>
+            </w:r>
+            <w:r>
+              <w:rPr>
+                <w:lang w:val="es-MX"/>
+              </w:rPr>
+              <w:t>l actor introduce la nueva contraseña y la confirma</w:t>
+            </w:r>
+          </w:p>
+          <w:p>
+            <w:pPr>
+              <w:rPr>
+                <w:lang w:val="es-MX"/>
+              </w:rPr>
+            </w:pPr>
+            <w:r>
+              <w:rPr>
+                <w:lang w:val="es-MX"/>
+              </w:rPr>
+              <w:t>2</w:t>
             </w:r>
             <w:r>
               <w:rPr>
@@ -2062,78 +2072,120 @@
               <w:rPr>
                 <w:lang w:val="es-MX"/>
               </w:rPr>
-              <w:t>3</w:t>
-            </w:r>
-            <w:r>
-              <w:rPr>
-                <w:lang w:val="es-MX"/>
-              </w:rPr>
-              <w:t xml:space="preserve">.7 el sistema manda un mensaje de que la contraseña fue cambiada </w:t>
-            </w:r>
-          </w:p>
-          <w:p>
-            <w:pPr>
-              <w:rPr>
-                <w:lang w:val="es-MX"/>
-              </w:rPr>
-            </w:pPr>
-            <w:r>
-              <w:rPr>
-                <w:lang w:val="es-MX"/>
-              </w:rPr>
-              <w:t>3</w:t>
-            </w:r>
-            <w:r>
-              <w:rPr>
-                <w:lang w:val="es-MX"/>
-              </w:rPr>
-              <w:t>.8 regresa al punto 2</w:t>
-            </w:r>
-          </w:p>
-          <w:p>
-            <w:pPr>
-              <w:rPr>
-                <w:lang w:val="es-MX"/>
-              </w:rPr>
-            </w:pPr>
-          </w:p>
-          <w:p>
-            <w:pPr>
-              <w:rPr>
-                <w:lang w:val="es-MX"/>
-              </w:rPr>
-            </w:pPr>
-            <w:r>
-              <w:rPr>
-                <w:lang w:val="es-MX"/>
-              </w:rPr>
-              <w:t>En el paso 7 el sistema verifica los datos son correctos</w:t>
-            </w:r>
-          </w:p>
-          <w:p>
-            <w:pPr>
-              <w:rPr>
-                <w:lang w:val="es-MX"/>
-              </w:rPr>
-            </w:pPr>
-            <w:r>
-              <w:rPr>
-                <w:lang w:val="es-MX"/>
-              </w:rPr>
-              <w:t>7.1 el sistema envía un mensaje donde los datos son incorrectos</w:t>
-            </w:r>
-          </w:p>
-          <w:p>
-            <w:pPr>
-              <w:rPr>
-                <w:lang w:val="es-MX"/>
-              </w:rPr>
-            </w:pPr>
-            <w:r>
-              <w:rPr>
-                <w:lang w:val="es-MX"/>
-              </w:rPr>
-              <w:t>7.2 regresa al punto 2</w:t>
+              <w:t>2</w:t>
+            </w:r>
+            <w:r>
+              <w:rPr>
+                <w:lang w:val="es-MX"/>
+              </w:rPr>
+              <w:t>.7 E</w:t>
+            </w:r>
+            <w:r>
+              <w:rPr>
+                <w:lang w:val="es-MX"/>
+              </w:rPr>
+              <w:t xml:space="preserve">l sistema manda un mensaje de que la contraseña fue cambiada </w:t>
+            </w:r>
+          </w:p>
+          <w:p>
+            <w:pPr>
+              <w:rPr>
+                <w:lang w:val="es-MX"/>
+              </w:rPr>
+            </w:pPr>
+            <w:r>
+              <w:rPr>
+                <w:lang w:val="es-MX"/>
+              </w:rPr>
+              <w:t>2</w:t>
+            </w:r>
+            <w:r>
+              <w:rPr>
+                <w:lang w:val="es-MX"/>
+              </w:rPr>
+              <w:t>.8 R</w:t>
+            </w:r>
+            <w:r>
+              <w:rPr>
+                <w:lang w:val="es-MX"/>
+              </w:rPr>
+              <w:t>egresa al punto 2</w:t>
+            </w:r>
+          </w:p>
+          <w:p>
+            <w:pPr>
+              <w:rPr>
+                <w:lang w:val="es-MX"/>
+              </w:rPr>
+            </w:pPr>
+          </w:p>
+          <w:p>
+            <w:pPr>
+              <w:rPr>
+                <w:lang w:val="es-MX"/>
+              </w:rPr>
+            </w:pPr>
+            <w:r>
+              <w:rPr>
+                <w:lang w:val="es-MX"/>
+              </w:rPr>
+              <w:t>En el paso 6</w:t>
+            </w:r>
+            <w:r>
+              <w:rPr>
+                <w:lang w:val="es-MX"/>
+              </w:rPr>
+              <w:t xml:space="preserve"> el sistema verifica los datos son correctos</w:t>
+            </w:r>
+          </w:p>
+          <w:p>
+            <w:pPr>
+              <w:rPr>
+                <w:lang w:val="es-MX"/>
+              </w:rPr>
+            </w:pPr>
+            <w:r>
+              <w:rPr>
+                <w:lang w:val="es-MX"/>
+              </w:rPr>
+              <w:t>6</w:t>
+            </w:r>
+            <w:r>
+              <w:rPr>
+                <w:lang w:val="es-MX"/>
+              </w:rPr>
+              <w:t>.1 E</w:t>
+            </w:r>
+            <w:r>
+              <w:rPr>
+                <w:lang w:val="es-MX"/>
+              </w:rPr>
+              <w:t>l sistema envía un mensaje donde los datos son incorrectos</w:t>
+            </w:r>
+          </w:p>
+          <w:p>
+            <w:pPr>
+              <w:rPr>
+                <w:lang w:val="es-MX"/>
+              </w:rPr>
+            </w:pPr>
+            <w:r>
+              <w:rPr>
+                <w:lang w:val="es-MX"/>
+              </w:rPr>
+              <w:t>6</w:t>
+            </w:r>
+            <w:r>
+              <w:rPr>
+                <w:lang w:val="es-MX"/>
+              </w:rPr>
+              <w:t>.2 R</w:t>
+            </w:r>
+            <w:r>
+              <w:rPr>
+                <w:lang w:val="es-MX"/>
+              </w:rPr>
+              <w:t>egresa al punto 2</w:t>
             </w:r>
           </w:p>
         </w:tc>
@@ -2223,6 +2275,7 @@
           </w:tcPr>
           <w:p>
             <w:r>
+              <w:lastRenderedPageBreak/>
               <w:t>ID y Nombre</w:t>
             </w:r>
           </w:p>
@@ -2644,7 +2697,13 @@
               <w:rPr>
                 <w:lang w:val="es-MX"/>
               </w:rPr>
-              <w:t xml:space="preserve"> que el actor escriba en la barra de busqueda</w:t>
+              <w:t xml:space="preserve"> que el actor escriba en la barra de </w:t>
+            </w:r>
+            <w:r>
+              <w:rPr>
+                <w:lang w:val="es-MX"/>
+              </w:rPr>
+              <w:t>búsqueda</w:t>
             </w:r>
           </w:p>
           <w:p>
@@ -2674,7 +2733,15 @@
               <w:rPr>
                 <w:lang w:val="es-MX"/>
               </w:rPr>
-              <w:t>enter</w:t>
+              <w:t>ent</w:t>
+            </w:r>
+            <w:bookmarkStart w:id="0" w:name="_GoBack"/>
+            <w:bookmarkEnd w:id="0"/>
+            <w:r>
+              <w:rPr>
+                <w:lang w:val="es-MX"/>
+              </w:rPr>
+              <w:t>er</w:t>
             </w:r>
             <w:r>
               <w:rPr>
@@ -2746,68 +2813,22 @@
               <w:rPr>
                 <w:lang w:val="es-MX"/>
               </w:rPr>
-              <w:t xml:space="preserve"> actor buscara el producto que desea</w:t>
-            </w:r>
-            <w:r>
-              <w:rPr>
-                <w:lang w:val="es-MX"/>
-              </w:rPr>
-              <w:t xml:space="preserve"> navegando por todo el catalogo</w:t>
-            </w:r>
-          </w:p>
-          <w:p>
-            <w:pPr>
-              <w:pStyle w:val="Prrafodelista"/>
-              <w:numPr>
-                <w:ilvl w:val="0"/>
-                <w:numId w:val="4"/>
-              </w:numPr>
-              <w:rPr>
-                <w:lang w:val="es-MX"/>
-              </w:rPr>
-            </w:pPr>
-            <w:r>
-              <w:rPr>
-                <w:lang w:val="es-MX"/>
-              </w:rPr>
-              <w:t>El actor encontrara el producto deseado</w:t>
-            </w:r>
-          </w:p>
-          <w:p>
-            <w:pPr>
-              <w:pStyle w:val="Prrafodelista"/>
-              <w:numPr>
-                <w:ilvl w:val="0"/>
-                <w:numId w:val="4"/>
-              </w:numPr>
-              <w:rPr>
-                <w:lang w:val="es-MX"/>
-              </w:rPr>
-            </w:pPr>
-            <w:r>
-              <w:rPr>
-                <w:lang w:val="es-MX"/>
-              </w:rPr>
-              <w:t xml:space="preserve">El actor escoge el producto </w:t>
-            </w:r>
-          </w:p>
-          <w:p>
-            <w:pPr>
-              <w:pStyle w:val="Prrafodelista"/>
-              <w:numPr>
-                <w:ilvl w:val="0"/>
-                <w:numId w:val="4"/>
-              </w:numPr>
-              <w:rPr>
-                <w:lang w:val="es-MX"/>
-              </w:rPr>
-            </w:pPr>
-            <w:r>
-              <w:rPr>
-                <w:lang w:val="es-MX"/>
-              </w:rPr>
-              <w:t>El sistema le mostrara el producto con todas las características</w:t>
-            </w:r>
+              <w:t xml:space="preserve"> actor buscara el producto </w:t>
+            </w:r>
+            <w:r>
+              <w:rPr>
+                <w:lang w:val="es-MX"/>
+              </w:rPr>
+              <w:t>deseado</w:t>
+            </w:r>
+          </w:p>
+          <w:p>
+            <w:pPr>
+              <w:ind w:left="360"/>
+              <w:rPr>
+                <w:lang w:val="es-MX"/>
+              </w:rPr>
+            </w:pPr>
           </w:p>
         </w:tc>
       </w:tr>
@@ -2926,7 +2947,13 @@
               <w:rPr>
                 <w:lang w:val="es-MX"/>
               </w:rPr>
-              <w:t>Paso 6 El actor buscara el producto que desea navegando por todo el catalogo</w:t>
+              <w:t xml:space="preserve">Paso </w:t>
+            </w:r>
+            <w:r>
+              <w:rPr>
+                <w:lang w:val="es-MX"/>
+              </w:rPr>
+              <w:t>6 El actor buscara el producto deseado</w:t>
             </w:r>
           </w:p>
           <w:p>
@@ -4344,7 +4371,19 @@
               <w:rPr>
                 <w:lang w:val="es-MX"/>
               </w:rPr>
-              <w:t>El actor escogio el producto a comprar</w:t>
+              <w:t xml:space="preserve">El actor </w:t>
+            </w:r>
+            <w:r>
+              <w:rPr>
+                <w:lang w:val="es-MX"/>
+              </w:rPr>
+              <w:t>escogió</w:t>
+            </w:r>
+            <w:r>
+              <w:rPr>
+                <w:lang w:val="es-MX"/>
+              </w:rPr>
+              <w:t xml:space="preserve"> el producto a comprar</w:t>
             </w:r>
           </w:p>
           <w:p>

</xml_diff>

<commit_message>
Cambio del Caso de Uso (CU-8) Casos de Uso.docx
</commit_message>
<xml_diff>
--- a/Borradores (Requirimientos)/Casos de Uso.docx
+++ b/Borradores (Requirimientos)/Casos de Uso.docx
@@ -2,10 +2,17 @@
 <file path=word/document.xml><?xml version="1.0" encoding="utf-8"?>
 <w:document xmlns:wpc="http://schemas.microsoft.com/office/word/2010/wordprocessingCanvas" xmlns:cx="http://schemas.microsoft.com/office/drawing/2014/chartex" xmlns:mc="http://schemas.openxmlformats.org/markup-compatibility/2006" xmlns:o="urn:schemas-microsoft-com:office:office" xmlns:r="http://schemas.openxmlformats.org/officeDocument/2006/relationships" xmlns:m="http://schemas.openxmlformats.org/officeDocument/2006/math" xmlns:v="urn:schemas-microsoft-com:vml" xmlns:wp14="http://schemas.microsoft.com/office/word/2010/wordprocessingDrawing" xmlns:wp="http://schemas.openxmlformats.org/drawingml/2006/wordprocessingDrawing" xmlns:w10="urn:schemas-microsoft-com:office:word" xmlns:w="http://schemas.openxmlformats.org/wordprocessingml/2006/main" xmlns:w14="http://schemas.microsoft.com/office/word/2010/wordml" xmlns:w15="http://schemas.microsoft.com/office/word/2012/wordml" xmlns:w16se="http://schemas.microsoft.com/office/word/2015/wordml/symex" xmlns:wpg="http://schemas.microsoft.com/office/word/2010/wordprocessingGroup" xmlns:wpi="http://schemas.microsoft.com/office/word/2010/wordprocessingInk" xmlns:wne="http://schemas.microsoft.com/office/word/2006/wordml" xmlns:wps="http://schemas.microsoft.com/office/word/2010/wordprocessingShape" mc:Ignorable="w14 w15 w16se wp14">
   <w:body>
+    <w:p>
+      <w:pPr>
+        <w:rPr>
+          <w:lang w:val="es-MX"/>
+        </w:rPr>
+      </w:pPr>
+    </w:p>
     <w:tbl>
       <w:tblPr>
         <w:tblStyle w:val="Tablaconcuadrcula"/>
-        <w:tblpPr w:leftFromText="180" w:rightFromText="180" w:vertAnchor="page" w:horzAnchor="margin" w:tblpY="3358"/>
+        <w:tblpPr w:leftFromText="180" w:rightFromText="180" w:vertAnchor="page" w:horzAnchor="margin" w:tblpY="2178"/>
         <w:tblW w:w="0" w:type="auto"/>
         <w:tblLook w:val="04A0" w:firstRow="1" w:lastRow="0" w:firstColumn="1" w:lastColumn="0" w:noHBand="0" w:noVBand="1"/>
       </w:tblPr>
@@ -44,13 +51,7 @@
               <w:rPr>
                 <w:lang w:val="es-MX"/>
               </w:rPr>
-              <w:t xml:space="preserve"> pedir un </w:t>
-            </w:r>
-            <w:r>
-              <w:rPr>
-                <w:lang w:val="es-MX"/>
-              </w:rPr>
-              <w:t>producto</w:t>
+              <w:t xml:space="preserve"> pedir un producto</w:t>
             </w:r>
           </w:p>
         </w:tc>
@@ -108,7 +109,7 @@
               <w:rPr>
                 <w:lang w:val="es-MX"/>
               </w:rPr>
-              <w:t xml:space="preserve">Fecha de creacion </w:t>
+              <w:t xml:space="preserve">Fecha de creación </w:t>
             </w:r>
           </w:p>
         </w:tc>
@@ -247,13 +248,7 @@
               <w:rPr>
                 <w:lang w:val="es-MX"/>
               </w:rPr>
-              <w:t xml:space="preserve">El solicitante realiza un pedido del producto deseado, ya sea a proveedor externo o </w:t>
-            </w:r>
-            <w:r>
-              <w:rPr>
-                <w:lang w:val="es-MX"/>
-              </w:rPr>
-              <w:t>almacén</w:t>
+              <w:t>El solicitante realiza un pedido del producto deseado, ya sea a proveedor externo o almacén</w:t>
             </w:r>
           </w:p>
         </w:tc>
@@ -291,19 +286,7 @@
               <w:rPr>
                 <w:lang w:val="es-MX"/>
               </w:rPr>
-              <w:t xml:space="preserve">El solicitante realiza el </w:t>
-            </w:r>
-            <w:r>
-              <w:rPr>
-                <w:lang w:val="es-MX"/>
-              </w:rPr>
-              <w:t>pedido</w:t>
-            </w:r>
-            <w:r>
-              <w:rPr>
-                <w:lang w:val="es-MX"/>
-              </w:rPr>
-              <w:t xml:space="preserve"> de un producto</w:t>
+              <w:t>El solicitante realiza el pedido de un producto</w:t>
             </w:r>
           </w:p>
         </w:tc>
@@ -341,37 +324,7 @@
               <w:rPr>
                 <w:lang w:val="es-MX"/>
               </w:rPr>
-              <w:t xml:space="preserve">Pre-1 El </w:t>
-            </w:r>
-            <w:r>
-              <w:rPr>
-                <w:lang w:val="es-MX"/>
-              </w:rPr>
-              <w:t>catálogo</w:t>
-            </w:r>
-            <w:r>
-              <w:rPr>
-                <w:lang w:val="es-MX"/>
-              </w:rPr>
-              <w:t xml:space="preserve"> de productos (también la lista de proveedores)</w:t>
-            </w:r>
-            <w:r>
-              <w:rPr>
-                <w:lang w:val="es-MX"/>
-              </w:rPr>
-              <w:t xml:space="preserve"> </w:t>
-            </w:r>
-            <w:r>
-              <w:rPr>
-                <w:lang w:val="es-MX"/>
-              </w:rPr>
-              <w:t>está</w:t>
-            </w:r>
-            <w:r>
-              <w:rPr>
-                <w:lang w:val="es-MX"/>
-              </w:rPr>
-              <w:t xml:space="preserve"> disponible en una base de datos</w:t>
+              <w:t>Pre-1 El catálogo de productos (también la lista de proveedores) está disponible en una base de datos</w:t>
             </w:r>
           </w:p>
           <w:p>
@@ -563,19 +516,7 @@
               <w:rPr>
                 <w:lang w:val="es-MX"/>
               </w:rPr>
-              <w:t>E</w:t>
-            </w:r>
-            <w:r>
-              <w:rPr>
-                <w:lang w:val="es-MX"/>
-              </w:rPr>
-              <w:t>l actor compra</w:t>
-            </w:r>
-            <w:r>
-              <w:rPr>
-                <w:lang w:val="es-MX"/>
-              </w:rPr>
-              <w:t xml:space="preserve"> producto </w:t>
+              <w:t xml:space="preserve">El actor compra producto </w:t>
             </w:r>
           </w:p>
           <w:p>
@@ -593,13 +534,7 @@
               <w:rPr>
                 <w:lang w:val="es-MX"/>
               </w:rPr>
-              <w:t xml:space="preserve">El </w:t>
-            </w:r>
-            <w:r>
-              <w:rPr>
-                <w:lang w:val="es-MX"/>
-              </w:rPr>
-              <w:t>actor revisa el producto</w:t>
+              <w:t>El actor revisa el producto</w:t>
             </w:r>
           </w:p>
           <w:p>
@@ -617,19 +552,7 @@
               <w:rPr>
                 <w:lang w:val="es-MX"/>
               </w:rPr>
-              <w:t xml:space="preserve">El actor tendrá que hacer el pago del o los </w:t>
-            </w:r>
-            <w:r>
-              <w:rPr>
-                <w:lang w:val="es-MX"/>
-              </w:rPr>
-              <w:t>productos</w:t>
-            </w:r>
-            <w:r>
-              <w:rPr>
-                <w:lang w:val="es-MX"/>
-              </w:rPr>
-              <w:t xml:space="preserve"> deseados</w:t>
+              <w:t>El actor tendrá que hacer el pago del o los productos deseados</w:t>
             </w:r>
           </w:p>
           <w:p>
@@ -647,31 +570,7 @@
               <w:rPr>
                 <w:lang w:val="es-MX"/>
               </w:rPr>
-              <w:t xml:space="preserve">El sistema le muestra un </w:t>
-            </w:r>
-            <w:r>
-              <w:rPr>
-                <w:lang w:val="es-MX"/>
-              </w:rPr>
-              <w:t>cuestionario</w:t>
-            </w:r>
-            <w:r>
-              <w:rPr>
-                <w:lang w:val="es-MX"/>
-              </w:rPr>
-              <w:t xml:space="preserve"> a rellenar</w:t>
-            </w:r>
-            <w:r>
-              <w:rPr>
-                <w:lang w:val="es-MX"/>
-              </w:rPr>
-              <w:t xml:space="preserve"> del pago</w:t>
-            </w:r>
-            <w:r>
-              <w:rPr>
-                <w:lang w:val="es-MX"/>
-              </w:rPr>
-              <w:t xml:space="preserve"> </w:t>
+              <w:t xml:space="preserve">El sistema le muestra un cuestionario a rellenar del pago </w:t>
             </w:r>
           </w:p>
           <w:p>
@@ -743,13 +642,7 @@
               <w:rPr>
                 <w:lang w:val="es-MX"/>
               </w:rPr>
-              <w:t xml:space="preserve">El sistema le muestra al actor </w:t>
-            </w:r>
-            <w:r>
-              <w:rPr>
-                <w:lang w:val="es-MX"/>
-              </w:rPr>
-              <w:t>compra exitosa</w:t>
+              <w:t>El sistema le muestra al actor compra exitosa</w:t>
             </w:r>
           </w:p>
         </w:tc>
@@ -787,120 +680,78 @@
               <w:rPr>
                 <w:lang w:val="es-MX"/>
               </w:rPr>
-              <w:t>En el paso 3</w:t>
-            </w:r>
-            <w:r>
-              <w:rPr>
-                <w:lang w:val="es-MX"/>
-              </w:rPr>
-              <w:t xml:space="preserve"> </w:t>
-            </w:r>
-            <w:r>
-              <w:rPr>
-                <w:lang w:val="es-MX"/>
-              </w:rPr>
-              <w:t>El actor</w:t>
-            </w:r>
-            <w:r>
-              <w:rPr>
-                <w:lang w:val="es-MX"/>
-              </w:rPr>
-              <w:t xml:space="preserve"> selecciona el producto</w:t>
-            </w:r>
-          </w:p>
-          <w:p>
-            <w:pPr>
-              <w:rPr>
-                <w:lang w:val="es-MX"/>
-              </w:rPr>
-            </w:pPr>
-            <w:r>
-              <w:rPr>
-                <w:lang w:val="es-MX"/>
-              </w:rPr>
-              <w:t>3</w:t>
-            </w:r>
-            <w:r>
-              <w:rPr>
-                <w:lang w:val="es-MX"/>
-              </w:rPr>
-              <w:t xml:space="preserve">.1 el sistema le </w:t>
-            </w:r>
-            <w:r>
-              <w:rPr>
-                <w:lang w:val="es-MX"/>
-              </w:rPr>
-              <w:t>muestra</w:t>
-            </w:r>
-            <w:r>
-              <w:rPr>
-                <w:lang w:val="es-MX"/>
-              </w:rPr>
-              <w:t xml:space="preserve"> en pantalla que no hay productos disponibles</w:t>
-            </w:r>
-          </w:p>
-          <w:p>
-            <w:pPr>
-              <w:rPr>
-                <w:lang w:val="es-MX"/>
-              </w:rPr>
-            </w:pPr>
-            <w:r>
-              <w:rPr>
-                <w:lang w:val="es-MX"/>
-              </w:rPr>
-              <w:t>3</w:t>
-            </w:r>
-            <w:r>
-              <w:rPr>
-                <w:lang w:val="es-MX"/>
-              </w:rPr>
-              <w:t>.2 el sistema le sugiere un producto con algunas características similares</w:t>
-            </w:r>
-          </w:p>
-          <w:p>
-            <w:pPr>
-              <w:rPr>
-                <w:lang w:val="es-MX"/>
-              </w:rPr>
-            </w:pPr>
-            <w:r>
-              <w:rPr>
-                <w:lang w:val="es-MX"/>
-              </w:rPr>
-              <w:t>En el paso 9 El actor</w:t>
-            </w:r>
-            <w:r>
-              <w:rPr>
-                <w:lang w:val="es-MX"/>
-              </w:rPr>
-              <w:t xml:space="preserve"> rellena los datos </w:t>
-            </w:r>
-          </w:p>
-          <w:p>
-            <w:pPr>
-              <w:rPr>
-                <w:lang w:val="es-MX"/>
-              </w:rPr>
-            </w:pPr>
-            <w:r>
-              <w:rPr>
-                <w:lang w:val="es-MX"/>
-              </w:rPr>
-              <w:t xml:space="preserve">9.1 el sistema le pide que meta alguna tarjeta de crédito </w:t>
-            </w:r>
-          </w:p>
-          <w:p>
-            <w:pPr>
-              <w:rPr>
-                <w:lang w:val="es-MX"/>
-              </w:rPr>
-            </w:pPr>
-            <w:r>
-              <w:rPr>
-                <w:lang w:val="es-MX"/>
-              </w:rPr>
-              <w:t xml:space="preserve">9.2 el sistema le pide hacer un deposito a una cuenta bancaria </w:t>
+              <w:t>En el paso 4</w:t>
+            </w:r>
+            <w:r>
+              <w:rPr>
+                <w:lang w:val="es-MX"/>
+              </w:rPr>
+              <w:t xml:space="preserve"> El sistema le mostrara al actor la pantalla con todas las características del producto </w:t>
+            </w:r>
+          </w:p>
+          <w:p>
+            <w:pPr>
+              <w:rPr>
+                <w:lang w:val="es-MX"/>
+              </w:rPr>
+            </w:pPr>
+            <w:r>
+              <w:rPr>
+                <w:lang w:val="es-MX"/>
+              </w:rPr>
+              <w:t>4.1 el sistema le muestra en pantalla que no hay productos disponibles</w:t>
+            </w:r>
+          </w:p>
+          <w:p>
+            <w:pPr>
+              <w:rPr>
+                <w:lang w:val="es-MX"/>
+              </w:rPr>
+            </w:pPr>
+            <w:r>
+              <w:rPr>
+                <w:lang w:val="es-MX"/>
+              </w:rPr>
+              <w:t>4.2 el sistema le sugiere un producto con algunas características similares</w:t>
+            </w:r>
+          </w:p>
+          <w:p>
+            <w:pPr>
+              <w:rPr>
+                <w:lang w:val="es-MX"/>
+              </w:rPr>
+            </w:pPr>
+            <w:r>
+              <w:rPr>
+                <w:lang w:val="es-MX"/>
+              </w:rPr>
+              <w:t xml:space="preserve">En el paso 10 El sistema muestra métodos de pago </w:t>
+            </w:r>
+          </w:p>
+          <w:p>
+            <w:pPr>
+              <w:rPr>
+                <w:lang w:val="es-MX"/>
+              </w:rPr>
+            </w:pPr>
+            <w:r>
+              <w:rPr>
+                <w:lang w:val="es-MX"/>
+              </w:rPr>
+              <w:t xml:space="preserve">10.1 el sistema le pide que meta alguna tarjeta de crédito </w:t>
+            </w:r>
+          </w:p>
+          <w:p>
+            <w:pPr>
+              <w:rPr>
+                <w:lang w:val="es-MX"/>
+              </w:rPr>
+            </w:pPr>
+            <w:r>
+              <w:rPr>
+                <w:lang w:val="es-MX"/>
+              </w:rPr>
+              <w:t xml:space="preserve">10.2 el sistema le pide hacer un deposito a una cuenta bancaria </w:t>
             </w:r>
           </w:p>
         </w:tc>
@@ -940,324 +791,6 @@
               </w:rPr>
               <w:t>Media</w:t>
             </w:r>
-          </w:p>
-        </w:tc>
-      </w:tr>
-    </w:tbl>
-    <w:tbl>
-      <w:tblPr>
-        <w:tblStyle w:val="Tablaconcuadrcula"/>
-        <w:tblpPr w:leftFromText="180" w:rightFromText="180" w:vertAnchor="text" w:horzAnchor="margin" w:tblpY="-5692"/>
-        <w:tblW w:w="0" w:type="auto"/>
-        <w:tblLook w:val="04A0" w:firstRow="1" w:lastRow="0" w:firstColumn="1" w:lastColumn="0" w:noHBand="0" w:noVBand="1"/>
-      </w:tblPr>
-      <w:tblGrid>
-        <w:gridCol w:w="2207"/>
-        <w:gridCol w:w="2207"/>
-        <w:gridCol w:w="2207"/>
-        <w:gridCol w:w="2207"/>
-      </w:tblGrid>
-      <w:tr>
-        <w:tc>
-          <w:tcPr>
-            <w:tcW w:w="2207" w:type="dxa"/>
-          </w:tcPr>
-          <w:p>
-            <w:r>
-              <w:t xml:space="preserve">Nombre </w:t>
-            </w:r>
-          </w:p>
-        </w:tc>
-        <w:tc>
-          <w:tcPr>
-            <w:tcW w:w="2207" w:type="dxa"/>
-          </w:tcPr>
-          <w:p>
-            <w:r>
-              <w:t>Fecha</w:t>
-            </w:r>
-          </w:p>
-        </w:tc>
-        <w:tc>
-          <w:tcPr>
-            <w:tcW w:w="2207" w:type="dxa"/>
-          </w:tcPr>
-          <w:p>
-            <w:r>
-              <w:t>Cambios Hechos</w:t>
-            </w:r>
-          </w:p>
-        </w:tc>
-        <w:tc>
-          <w:tcPr>
-            <w:tcW w:w="2207" w:type="dxa"/>
-          </w:tcPr>
-          <w:p>
-            <w:r>
-              <w:t>Version</w:t>
-            </w:r>
-          </w:p>
-        </w:tc>
-      </w:tr>
-      <w:tr>
-        <w:tc>
-          <w:tcPr>
-            <w:tcW w:w="2207" w:type="dxa"/>
-          </w:tcPr>
-          <w:p>
-            <w:r>
-              <w:t>Angel</w:t>
-            </w:r>
-          </w:p>
-        </w:tc>
-        <w:tc>
-          <w:tcPr>
-            <w:tcW w:w="2207" w:type="dxa"/>
-          </w:tcPr>
-          <w:p>
-            <w:r>
-              <w:t>8/12/2021</w:t>
-            </w:r>
-          </w:p>
-        </w:tc>
-        <w:tc>
-          <w:tcPr>
-            <w:tcW w:w="2207" w:type="dxa"/>
-          </w:tcPr>
-          <w:p>
-            <w:pPr>
-              <w:rPr>
-                <w:lang w:val="es-MX"/>
-              </w:rPr>
-            </w:pPr>
-            <w:r>
-              <w:rPr>
-                <w:lang w:val="es-MX"/>
-              </w:rPr>
-              <w:t xml:space="preserve">Se agrego los primeros casos de uso con su </w:t>
-            </w:r>
-            <w:r>
-              <w:rPr>
-                <w:lang w:val="es-MX"/>
-              </w:rPr>
-              <w:t>descripción</w:t>
-            </w:r>
-          </w:p>
-        </w:tc>
-        <w:tc>
-          <w:tcPr>
-            <w:tcW w:w="2207" w:type="dxa"/>
-          </w:tcPr>
-          <w:p>
-            <w:pPr>
-              <w:rPr>
-                <w:lang w:val="es-MX"/>
-              </w:rPr>
-            </w:pPr>
-            <w:r>
-              <w:rPr>
-                <w:lang w:val="es-MX"/>
-              </w:rPr>
-              <w:t>Version 1.0</w:t>
-            </w:r>
-          </w:p>
-        </w:tc>
-      </w:tr>
-      <w:tr>
-        <w:tc>
-          <w:tcPr>
-            <w:tcW w:w="2207" w:type="dxa"/>
-          </w:tcPr>
-          <w:p>
-            <w:pPr>
-              <w:rPr>
-                <w:lang w:val="es-MX"/>
-              </w:rPr>
-            </w:pPr>
-            <w:r>
-              <w:rPr>
-                <w:lang w:val="es-MX"/>
-              </w:rPr>
-              <w:t>Angel</w:t>
-            </w:r>
-          </w:p>
-        </w:tc>
-        <w:tc>
-          <w:tcPr>
-            <w:tcW w:w="2207" w:type="dxa"/>
-          </w:tcPr>
-          <w:p>
-            <w:pPr>
-              <w:rPr>
-                <w:lang w:val="es-MX"/>
-              </w:rPr>
-            </w:pPr>
-            <w:r>
-              <w:rPr>
-                <w:lang w:val="es-MX"/>
-              </w:rPr>
-              <w:t>11/12/2021</w:t>
-            </w:r>
-          </w:p>
-        </w:tc>
-        <w:tc>
-          <w:tcPr>
-            <w:tcW w:w="2207" w:type="dxa"/>
-          </w:tcPr>
-          <w:p>
-            <w:pPr>
-              <w:rPr>
-                <w:lang w:val="es-MX"/>
-              </w:rPr>
-            </w:pPr>
-            <w:r>
-              <w:rPr>
-                <w:lang w:val="es-MX"/>
-              </w:rPr>
-              <w:t>Se agregaron 7 nuevos casos de uso junto con todas sus características</w:t>
-            </w:r>
-          </w:p>
-        </w:tc>
-        <w:tc>
-          <w:tcPr>
-            <w:tcW w:w="2207" w:type="dxa"/>
-          </w:tcPr>
-          <w:p>
-            <w:pPr>
-              <w:rPr>
-                <w:lang w:val="es-MX"/>
-              </w:rPr>
-            </w:pPr>
-            <w:r>
-              <w:rPr>
-                <w:lang w:val="es-MX"/>
-              </w:rPr>
-              <w:t>Versión 1.1</w:t>
-            </w:r>
-          </w:p>
-        </w:tc>
-      </w:tr>
-      <w:tr>
-        <w:tc>
-          <w:tcPr>
-            <w:tcW w:w="2207" w:type="dxa"/>
-          </w:tcPr>
-          <w:p>
-            <w:pPr>
-              <w:rPr>
-                <w:lang w:val="es-MX"/>
-              </w:rPr>
-            </w:pPr>
-            <w:r>
-              <w:rPr>
-                <w:lang w:val="es-MX"/>
-              </w:rPr>
-              <w:t xml:space="preserve">Angel </w:t>
-            </w:r>
-          </w:p>
-        </w:tc>
-        <w:tc>
-          <w:tcPr>
-            <w:tcW w:w="2207" w:type="dxa"/>
-          </w:tcPr>
-          <w:p>
-            <w:pPr>
-              <w:rPr>
-                <w:lang w:val="es-MX"/>
-              </w:rPr>
-            </w:pPr>
-            <w:r>
-              <w:rPr>
-                <w:lang w:val="es-MX"/>
-              </w:rPr>
-              <w:t>11/12/2021</w:t>
-            </w:r>
-          </w:p>
-        </w:tc>
-        <w:tc>
-          <w:tcPr>
-            <w:tcW w:w="2207" w:type="dxa"/>
-          </w:tcPr>
-          <w:p>
-            <w:pPr>
-              <w:rPr>
-                <w:lang w:val="es-MX"/>
-              </w:rPr>
-            </w:pPr>
-            <w:r>
-              <w:rPr>
-                <w:lang w:val="es-MX"/>
-              </w:rPr>
-              <w:t>Modificación de pasos en los casos de uso.</w:t>
-            </w:r>
-          </w:p>
-        </w:tc>
-        <w:tc>
-          <w:tcPr>
-            <w:tcW w:w="2207" w:type="dxa"/>
-          </w:tcPr>
-          <w:p>
-            <w:pPr>
-              <w:rPr>
-                <w:lang w:val="es-MX"/>
-              </w:rPr>
-            </w:pPr>
-            <w:r>
-              <w:rPr>
-                <w:lang w:val="es-MX"/>
-              </w:rPr>
-              <w:t>Versión 1.11</w:t>
-            </w:r>
-          </w:p>
-        </w:tc>
-      </w:tr>
-      <w:tr>
-        <w:tc>
-          <w:tcPr>
-            <w:tcW w:w="2207" w:type="dxa"/>
-          </w:tcPr>
-          <w:p>
-            <w:pPr>
-              <w:rPr>
-                <w:lang w:val="es-MX"/>
-              </w:rPr>
-            </w:pPr>
-          </w:p>
-        </w:tc>
-        <w:tc>
-          <w:tcPr>
-            <w:tcW w:w="2207" w:type="dxa"/>
-          </w:tcPr>
-          <w:p>
-            <w:pPr>
-              <w:rPr>
-                <w:lang w:val="es-MX"/>
-              </w:rPr>
-            </w:pPr>
-          </w:p>
-        </w:tc>
-        <w:tc>
-          <w:tcPr>
-            <w:tcW w:w="2207" w:type="dxa"/>
-          </w:tcPr>
-          <w:p>
-            <w:pPr>
-              <w:rPr>
-                <w:lang w:val="es-MX"/>
-              </w:rPr>
-            </w:pPr>
-          </w:p>
-        </w:tc>
-        <w:tc>
-          <w:tcPr>
-            <w:tcW w:w="2207" w:type="dxa"/>
-          </w:tcPr>
-          <w:p>
-            <w:pPr>
-              <w:rPr>
-                <w:lang w:val="es-MX"/>
-              </w:rPr>
-            </w:pPr>
           </w:p>
         </w:tc>
       </w:tr>
@@ -1308,6 +841,7 @@
           </w:tcPr>
           <w:p>
             <w:r>
+              <w:lastRenderedPageBreak/>
               <w:t>ID y Nombre</w:t>
             </w:r>
           </w:p>
@@ -1879,32 +1413,26 @@
               <w:rPr>
                 <w:lang w:val="es-MX"/>
               </w:rPr>
-              <w:t>En el paso 2</w:t>
-            </w:r>
-            <w:r>
-              <w:rPr>
-                <w:lang w:val="es-MX"/>
-              </w:rPr>
-              <w:t xml:space="preserve"> el actor presiona iniciar </w:t>
-            </w:r>
-            <w:r>
-              <w:rPr>
-                <w:lang w:val="es-MX"/>
-              </w:rPr>
-              <w:t>sesión</w:t>
-            </w:r>
-          </w:p>
-          <w:p>
-            <w:pPr>
-              <w:rPr>
-                <w:lang w:val="es-MX"/>
-              </w:rPr>
-            </w:pPr>
-            <w:r>
-              <w:rPr>
-                <w:lang w:val="es-MX"/>
-              </w:rPr>
-              <w:t>2</w:t>
+              <w:t>En el pa</w:t>
+            </w:r>
+            <w:r>
+              <w:rPr>
+                <w:lang w:val="es-MX"/>
+              </w:rPr>
+              <w:t>so 3 El sistema le muestra una pantalla para poder iniciar sesión mostrando un cuestionario</w:t>
+            </w:r>
+          </w:p>
+          <w:p>
+            <w:pPr>
+              <w:rPr>
+                <w:lang w:val="es-MX"/>
+              </w:rPr>
+            </w:pPr>
+            <w:r>
+              <w:rPr>
+                <w:lang w:val="es-MX"/>
+              </w:rPr>
+              <w:t>3</w:t>
             </w:r>
             <w:r>
               <w:rPr>
@@ -1929,7 +1457,7 @@
               <w:rPr>
                 <w:lang w:val="es-MX"/>
               </w:rPr>
-              <w:t>2</w:t>
+              <w:t>3</w:t>
             </w:r>
             <w:r>
               <w:rPr>
@@ -1954,7 +1482,7 @@
               <w:rPr>
                 <w:lang w:val="es-MX"/>
               </w:rPr>
-              <w:t>2</w:t>
+              <w:t>3</w:t>
             </w:r>
             <w:r>
               <w:rPr>
@@ -1991,7 +1519,7 @@
               <w:rPr>
                 <w:lang w:val="es-MX"/>
               </w:rPr>
-              <w:t>2</w:t>
+              <w:t>3</w:t>
             </w:r>
             <w:r>
               <w:rPr>
@@ -2028,7 +1556,7 @@
               <w:rPr>
                 <w:lang w:val="es-MX"/>
               </w:rPr>
-              <w:t>2</w:t>
+              <w:t>3</w:t>
             </w:r>
             <w:r>
               <w:rPr>
@@ -2053,7 +1581,7 @@
               <w:rPr>
                 <w:lang w:val="es-MX"/>
               </w:rPr>
-              <w:t>2</w:t>
+              <w:t>3</w:t>
             </w:r>
             <w:r>
               <w:rPr>
@@ -2072,7 +1600,7 @@
               <w:rPr>
                 <w:lang w:val="es-MX"/>
               </w:rPr>
-              <w:t>2</w:t>
+              <w:t>3</w:t>
             </w:r>
             <w:r>
               <w:rPr>
@@ -2097,7 +1625,7 @@
               <w:rPr>
                 <w:lang w:val="es-MX"/>
               </w:rPr>
-              <w:t>2</w:t>
+              <w:t>3</w:t>
             </w:r>
             <w:r>
               <w:rPr>
@@ -2185,7 +1713,7 @@
               <w:rPr>
                 <w:lang w:val="es-MX"/>
               </w:rPr>
-              <w:t>egresa al punto 2</w:t>
+              <w:t>egresa al punto 4</w:t>
             </w:r>
           </w:p>
         </w:tc>
@@ -2733,15 +2261,7 @@
               <w:rPr>
                 <w:lang w:val="es-MX"/>
               </w:rPr>
-              <w:t>ent</w:t>
-            </w:r>
-            <w:bookmarkStart w:id="0" w:name="_GoBack"/>
-            <w:bookmarkEnd w:id="0"/>
-            <w:r>
-              <w:rPr>
-                <w:lang w:val="es-MX"/>
-              </w:rPr>
-              <w:t>er</w:t>
+              <w:t>enter</w:t>
             </w:r>
             <w:r>
               <w:rPr>
@@ -6749,7 +6269,7 @@
               <w:t xml:space="preserve"> </w:t>
             </w:r>
             <w:r>
-              <w:t>Gestión de usuarios</w:t>
+              <w:t>Edicion del Perfil</w:t>
             </w:r>
           </w:p>
         </w:tc>
@@ -6919,12 +6439,6 @@
               </w:rPr>
               <w:t>Manejador de Base de datos</w:t>
             </w:r>
-            <w:r>
-              <w:rPr>
-                <w:lang w:val="es-MX"/>
-              </w:rPr>
-              <w:t>, Administración</w:t>
-            </w:r>
           </w:p>
         </w:tc>
       </w:tr>
@@ -6961,19 +6475,7 @@
               <w:rPr>
                 <w:lang w:val="es-MX"/>
               </w:rPr>
-              <w:t xml:space="preserve">El solicitante </w:t>
-            </w:r>
-            <w:r>
-              <w:rPr>
-                <w:lang w:val="es-MX"/>
-              </w:rPr>
-              <w:t>requiere la modificación del usuario</w:t>
-            </w:r>
-            <w:r>
-              <w:rPr>
-                <w:lang w:val="es-MX"/>
-              </w:rPr>
-              <w:t xml:space="preserve"> </w:t>
+              <w:t>El solicitante desea editar los datos del perfil</w:t>
             </w:r>
           </w:p>
         </w:tc>
@@ -7017,7 +6519,13 @@
               <w:rPr>
                 <w:lang w:val="es-MX"/>
               </w:rPr>
-              <w:t>selecciona editar usuario</w:t>
+              <w:t xml:space="preserve">selecciona editar </w:t>
+            </w:r>
+            <w:r>
+              <w:rPr>
+                <w:lang w:val="es-MX"/>
+              </w:rPr>
+              <w:t>perfil</w:t>
             </w:r>
           </w:p>
         </w:tc>
@@ -7074,57 +6582,7 @@
               <w:rPr>
                 <w:lang w:val="es-MX"/>
               </w:rPr>
-              <w:t xml:space="preserve">Pre-2 </w:t>
-            </w:r>
-            <w:r>
-              <w:rPr>
-                <w:lang w:val="es-MX"/>
-              </w:rPr>
-              <w:t>el actor deberá de ser de administración</w:t>
-            </w:r>
-          </w:p>
-          <w:p>
-            <w:pPr>
-              <w:rPr>
-                <w:lang w:val="es-MX"/>
-              </w:rPr>
-            </w:pPr>
-            <w:r>
-              <w:rPr>
-                <w:lang w:val="es-MX"/>
-              </w:rPr>
-              <w:t>Pre-3</w:t>
-            </w:r>
-            <w:r>
-              <w:rPr>
-                <w:lang w:val="es-MX"/>
-              </w:rPr>
-              <w:t xml:space="preserve"> el actor tiene los </w:t>
-            </w:r>
-            <w:r>
-              <w:rPr>
-                <w:lang w:val="es-MX"/>
-              </w:rPr>
-              <w:t>permisos</w:t>
-            </w:r>
-            <w:r>
-              <w:rPr>
-                <w:lang w:val="es-MX"/>
-              </w:rPr>
-              <w:t xml:space="preserve"> para la edición del usuario</w:t>
-            </w:r>
-          </w:p>
-          <w:p>
-            <w:pPr>
-              <w:rPr>
-                <w:lang w:val="es-MX"/>
-              </w:rPr>
-            </w:pPr>
-            <w:r>
-              <w:rPr>
-                <w:lang w:val="es-MX"/>
-              </w:rPr>
-              <w:t>Pre-4 el usuario a modificar debe estar dado de alta en la Base de datos</w:t>
+              <w:t>Pre-2 la sesión deberá de estar dada de alta en la base de datos</w:t>
             </w:r>
           </w:p>
         </w:tc>
@@ -7181,7 +6639,13 @@
               <w:rPr>
                 <w:lang w:val="es-MX"/>
               </w:rPr>
-              <w:t xml:space="preserve">Pos-2 la </w:t>
+              <w:t>Pos-2 el</w:t>
+            </w:r>
+            <w:r>
+              <w:rPr>
+                <w:lang w:val="es-MX"/>
+              </w:rPr>
+              <w:t xml:space="preserve"> </w:t>
             </w:r>
             <w:r>
               <w:rPr>
@@ -7230,7 +6694,7 @@
               <w:rPr>
                 <w:lang w:val="es-MX"/>
               </w:rPr>
-              <w:t xml:space="preserve">El sistema le muestra al actor la pantalla principal </w:t>
+              <w:t>El actor deberá de tener sesión activa</w:t>
             </w:r>
           </w:p>
           <w:p>
@@ -7248,7 +6712,7 @@
               <w:rPr>
                 <w:lang w:val="es-MX"/>
               </w:rPr>
-              <w:t>El actor navega a la opción de usuarios</w:t>
+              <w:t>El actor selecciona perfil en el menú de navegación</w:t>
             </w:r>
           </w:p>
           <w:p>
@@ -7266,7 +6730,7 @@
               <w:rPr>
                 <w:lang w:val="es-MX"/>
               </w:rPr>
-              <w:t>El actor busca al usuario a modificar</w:t>
+              <w:t>El sistema muestra una pantalla con todos los datos del actor</w:t>
             </w:r>
           </w:p>
           <w:p>
@@ -7284,7 +6748,7 @@
               <w:rPr>
                 <w:lang w:val="es-MX"/>
               </w:rPr>
-              <w:t>El actor selecciona el usuario</w:t>
+              <w:t>El actor presiona “editar perfil”</w:t>
             </w:r>
           </w:p>
           <w:p>
@@ -7302,7 +6766,7 @@
               <w:rPr>
                 <w:lang w:val="es-MX"/>
               </w:rPr>
-              <w:t>El sistema muestra una pantalla con todos los datos del usuario</w:t>
+              <w:t>El sistema muestra una pantalla con los datos del actor, con una opción de editar campo</w:t>
             </w:r>
           </w:p>
           <w:p>
@@ -7320,7 +6784,7 @@
               <w:rPr>
                 <w:lang w:val="es-MX"/>
               </w:rPr>
-              <w:t>El actor presiona edición de usuario</w:t>
+              <w:t>El actor presiona “editar campo”</w:t>
             </w:r>
           </w:p>
           <w:p>
@@ -7338,7 +6802,7 @@
               <w:rPr>
                 <w:lang w:val="es-MX"/>
               </w:rPr>
-              <w:t>El sistema muestra un mensaje si desea realizar la edición o no del usuario</w:t>
+              <w:t>El actor llena el campo a editar</w:t>
             </w:r>
           </w:p>
           <w:p>
@@ -7356,7 +6820,7 @@
               <w:rPr>
                 <w:lang w:val="es-MX"/>
               </w:rPr>
-              <w:t>El actor confirma o niega la acción</w:t>
+              <w:t>El actor presiona confirmar</w:t>
             </w:r>
           </w:p>
           <w:p>
@@ -7374,7 +6838,19 @@
               <w:rPr>
                 <w:lang w:val="es-MX"/>
               </w:rPr>
-              <w:t>El actor edita los datos necesarios del usuario</w:t>
+              <w:t>El sistema arroja un mensaje de alerta “</w:t>
+            </w:r>
+            <w:r>
+              <w:rPr>
+                <w:lang w:val="es-MX"/>
+              </w:rPr>
+              <w:t>Confirmar la edición del campo</w:t>
+            </w:r>
+            <w:r>
+              <w:rPr>
+                <w:lang w:val="es-MX"/>
+              </w:rPr>
+              <w:t>”</w:t>
             </w:r>
           </w:p>
           <w:p>
@@ -7392,7 +6868,7 @@
               <w:rPr>
                 <w:lang w:val="es-MX"/>
               </w:rPr>
-              <w:t>El actor confirma la edición</w:t>
+              <w:t>El actor presiona confirmar</w:t>
             </w:r>
           </w:p>
           <w:p>
@@ -7410,7 +6886,7 @@
               <w:rPr>
                 <w:lang w:val="es-MX"/>
               </w:rPr>
-              <w:t>El sistema muestra un mensaje de confirmación</w:t>
+              <w:t xml:space="preserve">La Base de datos remplaza los datos introducidos </w:t>
             </w:r>
           </w:p>
           <w:p>
@@ -7428,25 +6904,7 @@
               <w:rPr>
                 <w:lang w:val="es-MX"/>
               </w:rPr>
-              <w:t>El actor presiona el botón de confirmar</w:t>
-            </w:r>
-          </w:p>
-          <w:p>
-            <w:pPr>
-              <w:pStyle w:val="Prrafodelista"/>
-              <w:numPr>
-                <w:ilvl w:val="0"/>
-                <w:numId w:val="9"/>
-              </w:numPr>
-              <w:rPr>
-                <w:lang w:val="es-MX"/>
-              </w:rPr>
-            </w:pPr>
-            <w:r>
-              <w:rPr>
-                <w:lang w:val="es-MX"/>
-              </w:rPr>
-              <w:t>El sistema lanza un mensaje de que la edición fue exitosa</w:t>
+              <w:t>El sistema arroja un mensaje “cambios realizados”</w:t>
             </w:r>
           </w:p>
         </w:tc>
@@ -7484,152 +6942,85 @@
               <w:rPr>
                 <w:lang w:val="es-MX"/>
               </w:rPr>
-              <w:t>En el paso 12</w:t>
-            </w:r>
-            <w:r>
-              <w:rPr>
-                <w:lang w:val="es-MX"/>
-              </w:rPr>
-              <w:t xml:space="preserve"> el actor </w:t>
-            </w:r>
-            <w:r>
-              <w:rPr>
-                <w:lang w:val="es-MX"/>
-              </w:rPr>
-              <w:t>presiona</w:t>
-            </w:r>
-            <w:r>
-              <w:rPr>
-                <w:lang w:val="es-MX"/>
-              </w:rPr>
-              <w:t xml:space="preserve"> el botón de confirmar </w:t>
-            </w:r>
-          </w:p>
-          <w:p>
-            <w:pPr>
-              <w:pStyle w:val="Prrafodelista"/>
-              <w:numPr>
-                <w:ilvl w:val="1"/>
-                <w:numId w:val="18"/>
-              </w:numPr>
-              <w:rPr>
-                <w:lang w:val="es-MX"/>
-              </w:rPr>
-            </w:pPr>
-            <w:r>
-              <w:rPr>
-                <w:lang w:val="es-MX"/>
-              </w:rPr>
-              <w:t>el actor niega la confirmación</w:t>
-            </w:r>
-          </w:p>
-          <w:p>
-            <w:pPr>
-              <w:pStyle w:val="Prrafodelista"/>
-              <w:numPr>
-                <w:ilvl w:val="1"/>
-                <w:numId w:val="18"/>
-              </w:numPr>
-              <w:rPr>
-                <w:lang w:val="es-MX"/>
-              </w:rPr>
-            </w:pPr>
-            <w:r>
-              <w:rPr>
-                <w:lang w:val="es-MX"/>
-              </w:rPr>
-              <w:t>el sistema restablece los datos anteriores antes guardados</w:t>
-            </w:r>
-          </w:p>
-          <w:p>
-            <w:pPr>
-              <w:pStyle w:val="Prrafodelista"/>
-              <w:numPr>
-                <w:ilvl w:val="1"/>
-                <w:numId w:val="18"/>
-              </w:numPr>
-              <w:rPr>
-                <w:lang w:val="es-MX"/>
-              </w:rPr>
-            </w:pPr>
-            <w:r>
-              <w:rPr>
-                <w:lang w:val="es-MX"/>
-              </w:rPr>
-              <w:t>regresa al paso 5.</w:t>
-            </w:r>
-          </w:p>
-          <w:p>
-            <w:pPr>
-              <w:rPr>
-                <w:lang w:val="es-MX"/>
-              </w:rPr>
-            </w:pPr>
-            <w:r>
-              <w:rPr>
-                <w:lang w:val="es-MX"/>
-              </w:rPr>
-              <w:t>E</w:t>
-            </w:r>
-            <w:r>
-              <w:rPr>
-                <w:lang w:val="es-MX"/>
-              </w:rPr>
-              <w:t>n el paso 13</w:t>
-            </w:r>
-            <w:r>
-              <w:rPr>
-                <w:lang w:val="es-MX"/>
-              </w:rPr>
-              <w:t xml:space="preserve"> el sistema lanza un mensaje de que la edición fue exitosa</w:t>
-            </w:r>
-          </w:p>
-          <w:p>
-            <w:pPr>
-              <w:pStyle w:val="Prrafodelista"/>
-              <w:numPr>
-                <w:ilvl w:val="1"/>
-                <w:numId w:val="19"/>
-              </w:numPr>
-              <w:rPr>
-                <w:lang w:val="es-MX"/>
-              </w:rPr>
-            </w:pPr>
-            <w:r>
-              <w:rPr>
-                <w:lang w:val="es-MX"/>
-              </w:rPr>
-              <w:t>E</w:t>
-            </w:r>
-            <w:r>
-              <w:rPr>
-                <w:lang w:val="es-MX"/>
-              </w:rPr>
-              <w:t>l sistema manda un mensaje de error y muestra los campos que no están rellenados y que son obligatorios</w:t>
-            </w:r>
-            <w:r>
-              <w:rPr>
-                <w:lang w:val="es-MX"/>
-              </w:rPr>
-              <w:t>.</w:t>
-            </w:r>
-          </w:p>
-          <w:p>
-            <w:pPr>
-              <w:pStyle w:val="Prrafodelista"/>
-              <w:numPr>
-                <w:ilvl w:val="1"/>
-                <w:numId w:val="19"/>
-              </w:numPr>
-              <w:rPr>
-                <w:lang w:val="es-MX"/>
-              </w:rPr>
-            </w:pPr>
-            <w:r>
-              <w:rPr>
-                <w:lang w:val="es-MX"/>
-              </w:rPr>
-              <w:t>regresa al paso 9</w:t>
+              <w:t>En el paso 8 el actor presiona confirmar</w:t>
+            </w:r>
+          </w:p>
+          <w:p>
+            <w:pPr>
+              <w:rPr>
+                <w:lang w:val="es-MX"/>
+              </w:rPr>
+            </w:pPr>
+            <w:r>
+              <w:rPr>
+                <w:lang w:val="es-MX"/>
+              </w:rPr>
+              <w:t xml:space="preserve">8.1 El sistema muestra un mensaje de alerta que los datos introducidos son incorrectos </w:t>
+            </w:r>
+          </w:p>
+          <w:p>
+            <w:pPr>
+              <w:rPr>
+                <w:lang w:val="es-MX"/>
+              </w:rPr>
+            </w:pPr>
+            <w:r>
+              <w:rPr>
+                <w:lang w:val="es-MX"/>
+              </w:rPr>
+              <w:t>8.2 regresa al paso 7</w:t>
+            </w:r>
+          </w:p>
+          <w:p>
+            <w:pPr>
+              <w:rPr>
+                <w:lang w:val="es-MX"/>
+              </w:rPr>
+            </w:pPr>
+          </w:p>
+          <w:p>
+            <w:pPr>
+              <w:rPr>
+                <w:lang w:val="es-MX"/>
+              </w:rPr>
+            </w:pPr>
+            <w:r>
+              <w:rPr>
+                <w:lang w:val="es-MX"/>
+              </w:rPr>
+              <w:t>En el paso 9 El</w:t>
+            </w:r>
+            <w:r>
+              <w:rPr>
+                <w:lang w:val="es-MX"/>
+              </w:rPr>
+              <w:t xml:space="preserve"> sistema arroja un mensaje de alerta “Confirmar la edición del campo”</w:t>
+            </w:r>
+          </w:p>
+          <w:p>
+            <w:pPr>
+              <w:rPr>
+                <w:lang w:val="es-MX"/>
+              </w:rPr>
+            </w:pPr>
+            <w:r>
+              <w:rPr>
+                <w:lang w:val="es-MX"/>
+              </w:rPr>
+              <w:t>9.1 el actor niega la acción</w:t>
+            </w:r>
+          </w:p>
+          <w:p>
+            <w:pPr>
+              <w:rPr>
+                <w:lang w:val="es-MX"/>
+              </w:rPr>
+            </w:pPr>
+            <w:r>
+              <w:rPr>
+                <w:lang w:val="es-MX"/>
+              </w:rPr>
+              <w:t>9.2 el sistema muestra la página del perfil del actor sin los cambios hechos</w:t>
             </w:r>
           </w:p>
           <w:p>
@@ -8713,6 +8104,371 @@
                 <w:lang w:val="es-MX"/>
               </w:rPr>
               <w:t>Media</w:t>
+            </w:r>
+          </w:p>
+        </w:tc>
+      </w:tr>
+    </w:tbl>
+    <w:p>
+      <w:pPr>
+        <w:rPr>
+          <w:lang w:val="es-MX"/>
+        </w:rPr>
+      </w:pPr>
+    </w:p>
+    <w:p>
+      <w:pPr>
+        <w:rPr>
+          <w:lang w:val="es-MX"/>
+        </w:rPr>
+      </w:pPr>
+    </w:p>
+    <w:p>
+      <w:pPr>
+        <w:rPr>
+          <w:lang w:val="es-MX"/>
+        </w:rPr>
+      </w:pPr>
+    </w:p>
+    <w:tbl>
+      <w:tblPr>
+        <w:tblStyle w:val="Tablaconcuadrcula"/>
+        <w:tblpPr w:leftFromText="180" w:rightFromText="180" w:vertAnchor="text" w:horzAnchor="margin" w:tblpY="-5692"/>
+        <w:tblW w:w="0" w:type="auto"/>
+        <w:tblLook w:val="04A0" w:firstRow="1" w:lastRow="0" w:firstColumn="1" w:lastColumn="0" w:noHBand="0" w:noVBand="1"/>
+      </w:tblPr>
+      <w:tblGrid>
+        <w:gridCol w:w="2207"/>
+        <w:gridCol w:w="2207"/>
+        <w:gridCol w:w="2207"/>
+        <w:gridCol w:w="2207"/>
+      </w:tblGrid>
+      <w:tr>
+        <w:tc>
+          <w:tcPr>
+            <w:tcW w:w="2207" w:type="dxa"/>
+          </w:tcPr>
+          <w:p>
+            <w:r>
+              <w:t xml:space="preserve">Nombre </w:t>
+            </w:r>
+          </w:p>
+        </w:tc>
+        <w:tc>
+          <w:tcPr>
+            <w:tcW w:w="2207" w:type="dxa"/>
+          </w:tcPr>
+          <w:p>
+            <w:r>
+              <w:t>Fecha</w:t>
+            </w:r>
+          </w:p>
+        </w:tc>
+        <w:tc>
+          <w:tcPr>
+            <w:tcW w:w="2207" w:type="dxa"/>
+          </w:tcPr>
+          <w:p>
+            <w:r>
+              <w:t>Cambios Hechos</w:t>
+            </w:r>
+          </w:p>
+        </w:tc>
+        <w:tc>
+          <w:tcPr>
+            <w:tcW w:w="2207" w:type="dxa"/>
+          </w:tcPr>
+          <w:p>
+            <w:r>
+              <w:t>Version</w:t>
+            </w:r>
+          </w:p>
+        </w:tc>
+      </w:tr>
+      <w:tr>
+        <w:tc>
+          <w:tcPr>
+            <w:tcW w:w="2207" w:type="dxa"/>
+          </w:tcPr>
+          <w:p>
+            <w:r>
+              <w:t>Angel</w:t>
+            </w:r>
+          </w:p>
+        </w:tc>
+        <w:tc>
+          <w:tcPr>
+            <w:tcW w:w="2207" w:type="dxa"/>
+          </w:tcPr>
+          <w:p>
+            <w:r>
+              <w:t>8/12/2021</w:t>
+            </w:r>
+          </w:p>
+        </w:tc>
+        <w:tc>
+          <w:tcPr>
+            <w:tcW w:w="2207" w:type="dxa"/>
+          </w:tcPr>
+          <w:p>
+            <w:pPr>
+              <w:rPr>
+                <w:lang w:val="es-MX"/>
+              </w:rPr>
+            </w:pPr>
+            <w:r>
+              <w:rPr>
+                <w:lang w:val="es-MX"/>
+              </w:rPr>
+              <w:t>Se agrego los primeros casos de uso con su descripción</w:t>
+            </w:r>
+          </w:p>
+        </w:tc>
+        <w:tc>
+          <w:tcPr>
+            <w:tcW w:w="2207" w:type="dxa"/>
+          </w:tcPr>
+          <w:p>
+            <w:pPr>
+              <w:rPr>
+                <w:lang w:val="es-MX"/>
+              </w:rPr>
+            </w:pPr>
+            <w:r>
+              <w:rPr>
+                <w:lang w:val="es-MX"/>
+              </w:rPr>
+              <w:t>Version 1.0</w:t>
+            </w:r>
+          </w:p>
+        </w:tc>
+      </w:tr>
+      <w:tr>
+        <w:tc>
+          <w:tcPr>
+            <w:tcW w:w="2207" w:type="dxa"/>
+          </w:tcPr>
+          <w:p>
+            <w:pPr>
+              <w:rPr>
+                <w:lang w:val="es-MX"/>
+              </w:rPr>
+            </w:pPr>
+            <w:r>
+              <w:rPr>
+                <w:lang w:val="es-MX"/>
+              </w:rPr>
+              <w:t>Angel</w:t>
+            </w:r>
+          </w:p>
+        </w:tc>
+        <w:tc>
+          <w:tcPr>
+            <w:tcW w:w="2207" w:type="dxa"/>
+          </w:tcPr>
+          <w:p>
+            <w:pPr>
+              <w:rPr>
+                <w:lang w:val="es-MX"/>
+              </w:rPr>
+            </w:pPr>
+            <w:r>
+              <w:rPr>
+                <w:lang w:val="es-MX"/>
+              </w:rPr>
+              <w:t>11/12/2021</w:t>
+            </w:r>
+          </w:p>
+        </w:tc>
+        <w:tc>
+          <w:tcPr>
+            <w:tcW w:w="2207" w:type="dxa"/>
+          </w:tcPr>
+          <w:p>
+            <w:pPr>
+              <w:rPr>
+                <w:lang w:val="es-MX"/>
+              </w:rPr>
+            </w:pPr>
+            <w:r>
+              <w:rPr>
+                <w:lang w:val="es-MX"/>
+              </w:rPr>
+              <w:t>Se agregaron 7 nuevos casos de uso junto con todas sus características</w:t>
+            </w:r>
+          </w:p>
+        </w:tc>
+        <w:tc>
+          <w:tcPr>
+            <w:tcW w:w="2207" w:type="dxa"/>
+          </w:tcPr>
+          <w:p>
+            <w:pPr>
+              <w:rPr>
+                <w:lang w:val="es-MX"/>
+              </w:rPr>
+            </w:pPr>
+            <w:r>
+              <w:rPr>
+                <w:lang w:val="es-MX"/>
+              </w:rPr>
+              <w:t>Versión 1.1</w:t>
+            </w:r>
+          </w:p>
+        </w:tc>
+      </w:tr>
+      <w:tr>
+        <w:tc>
+          <w:tcPr>
+            <w:tcW w:w="2207" w:type="dxa"/>
+          </w:tcPr>
+          <w:p>
+            <w:pPr>
+              <w:rPr>
+                <w:lang w:val="es-MX"/>
+              </w:rPr>
+            </w:pPr>
+            <w:r>
+              <w:rPr>
+                <w:lang w:val="es-MX"/>
+              </w:rPr>
+              <w:t xml:space="preserve">Angel </w:t>
+            </w:r>
+          </w:p>
+        </w:tc>
+        <w:tc>
+          <w:tcPr>
+            <w:tcW w:w="2207" w:type="dxa"/>
+          </w:tcPr>
+          <w:p>
+            <w:pPr>
+              <w:rPr>
+                <w:lang w:val="es-MX"/>
+              </w:rPr>
+            </w:pPr>
+            <w:r>
+              <w:rPr>
+                <w:lang w:val="es-MX"/>
+              </w:rPr>
+              <w:t>11/12/2021</w:t>
+            </w:r>
+          </w:p>
+        </w:tc>
+        <w:tc>
+          <w:tcPr>
+            <w:tcW w:w="2207" w:type="dxa"/>
+          </w:tcPr>
+          <w:p>
+            <w:pPr>
+              <w:rPr>
+                <w:lang w:val="es-MX"/>
+              </w:rPr>
+            </w:pPr>
+            <w:r>
+              <w:rPr>
+                <w:lang w:val="es-MX"/>
+              </w:rPr>
+              <w:t>Modificación de pasos en los casos de uso.</w:t>
+            </w:r>
+          </w:p>
+        </w:tc>
+        <w:tc>
+          <w:tcPr>
+            <w:tcW w:w="2207" w:type="dxa"/>
+          </w:tcPr>
+          <w:p>
+            <w:pPr>
+              <w:rPr>
+                <w:lang w:val="es-MX"/>
+              </w:rPr>
+            </w:pPr>
+            <w:r>
+              <w:rPr>
+                <w:lang w:val="es-MX"/>
+              </w:rPr>
+              <w:t>Versión 1.11</w:t>
+            </w:r>
+          </w:p>
+        </w:tc>
+      </w:tr>
+      <w:tr>
+        <w:tc>
+          <w:tcPr>
+            <w:tcW w:w="2207" w:type="dxa"/>
+          </w:tcPr>
+          <w:p>
+            <w:pPr>
+              <w:rPr>
+                <w:lang w:val="es-MX"/>
+              </w:rPr>
+            </w:pPr>
+            <w:r>
+              <w:rPr>
+                <w:lang w:val="es-MX"/>
+              </w:rPr>
+              <w:t>Angel</w:t>
+            </w:r>
+          </w:p>
+        </w:tc>
+        <w:tc>
+          <w:tcPr>
+            <w:tcW w:w="2207" w:type="dxa"/>
+          </w:tcPr>
+          <w:p>
+            <w:pPr>
+              <w:rPr>
+                <w:lang w:val="es-MX"/>
+              </w:rPr>
+            </w:pPr>
+            <w:r>
+              <w:rPr>
+                <w:lang w:val="es-MX"/>
+              </w:rPr>
+              <w:t>14/12/2021</w:t>
+            </w:r>
+          </w:p>
+        </w:tc>
+        <w:tc>
+          <w:tcPr>
+            <w:tcW w:w="2207" w:type="dxa"/>
+          </w:tcPr>
+          <w:p>
+            <w:pPr>
+              <w:rPr>
+                <w:lang w:val="es-MX"/>
+              </w:rPr>
+            </w:pPr>
+            <w:r>
+              <w:rPr>
+                <w:lang w:val="es-MX"/>
+              </w:rPr>
+              <w:t>Modificacion total del caso numero 8</w:t>
+            </w:r>
+          </w:p>
+        </w:tc>
+        <w:tc>
+          <w:tcPr>
+            <w:tcW w:w="2207" w:type="dxa"/>
+          </w:tcPr>
+          <w:p>
+            <w:pPr>
+              <w:rPr>
+                <w:lang w:val="es-MX"/>
+              </w:rPr>
+            </w:pPr>
+            <w:r>
+              <w:rPr>
+                <w:lang w:val="es-MX"/>
+              </w:rPr>
+              <w:t>Versión</w:t>
+            </w:r>
+            <w:bookmarkStart w:id="0" w:name="_GoBack"/>
+            <w:bookmarkEnd w:id="0"/>
+            <w:r>
+              <w:rPr>
+                <w:lang w:val="es-MX"/>
+              </w:rPr>
+              <w:t xml:space="preserve"> 1.12</w:t>
             </w:r>
           </w:p>
         </w:tc>
@@ -9523,6 +9279,127 @@
     </w:lvl>
   </w:abstractNum>
   <w:abstractNum w:abstractNumId="7" w15:restartNumberingAfterBreak="0">
+    <w:nsid w:val="31221A79"/>
+    <w:multiLevelType w:val="multilevel"/>
+    <w:tmpl w:val="A3244660"/>
+    <w:lvl w:ilvl="0">
+      <w:start w:val="1"/>
+      <w:numFmt w:val="decimal"/>
+      <w:lvlText w:val="%1."/>
+      <w:lvlJc w:val="left"/>
+      <w:pPr>
+        <w:ind w:left="720" w:hanging="360"/>
+      </w:pPr>
+      <w:rPr>
+        <w:rFonts w:hint="default"/>
+      </w:rPr>
+    </w:lvl>
+    <w:lvl w:ilvl="1">
+      <w:start w:val="1"/>
+      <w:numFmt w:val="decimal"/>
+      <w:isLgl/>
+      <w:lvlText w:val="%1.%2"/>
+      <w:lvlJc w:val="left"/>
+      <w:pPr>
+        <w:ind w:left="795" w:hanging="435"/>
+      </w:pPr>
+      <w:rPr>
+        <w:rFonts w:hint="default"/>
+      </w:rPr>
+    </w:lvl>
+    <w:lvl w:ilvl="2">
+      <w:start w:val="1"/>
+      <w:numFmt w:val="decimal"/>
+      <w:isLgl/>
+      <w:lvlText w:val="%1.%2.%3"/>
+      <w:lvlJc w:val="left"/>
+      <w:pPr>
+        <w:ind w:left="1080" w:hanging="720"/>
+      </w:pPr>
+      <w:rPr>
+        <w:rFonts w:hint="default"/>
+      </w:rPr>
+    </w:lvl>
+    <w:lvl w:ilvl="3">
+      <w:start w:val="1"/>
+      <w:numFmt w:val="decimal"/>
+      <w:isLgl/>
+      <w:lvlText w:val="%1.%2.%3.%4"/>
+      <w:lvlJc w:val="left"/>
+      <w:pPr>
+        <w:ind w:left="1080" w:hanging="720"/>
+      </w:pPr>
+      <w:rPr>
+        <w:rFonts w:hint="default"/>
+      </w:rPr>
+    </w:lvl>
+    <w:lvl w:ilvl="4">
+      <w:start w:val="1"/>
+      <w:numFmt w:val="decimal"/>
+      <w:isLgl/>
+      <w:lvlText w:val="%1.%2.%3.%4.%5"/>
+      <w:lvlJc w:val="left"/>
+      <w:pPr>
+        <w:ind w:left="1440" w:hanging="1080"/>
+      </w:pPr>
+      <w:rPr>
+        <w:rFonts w:hint="default"/>
+      </w:rPr>
+    </w:lvl>
+    <w:lvl w:ilvl="5">
+      <w:start w:val="1"/>
+      <w:numFmt w:val="decimal"/>
+      <w:isLgl/>
+      <w:lvlText w:val="%1.%2.%3.%4.%5.%6"/>
+      <w:lvlJc w:val="left"/>
+      <w:pPr>
+        <w:ind w:left="1440" w:hanging="1080"/>
+      </w:pPr>
+      <w:rPr>
+        <w:rFonts w:hint="default"/>
+      </w:rPr>
+    </w:lvl>
+    <w:lvl w:ilvl="6">
+      <w:start w:val="1"/>
+      <w:numFmt w:val="decimal"/>
+      <w:isLgl/>
+      <w:lvlText w:val="%1.%2.%3.%4.%5.%6.%7"/>
+      <w:lvlJc w:val="left"/>
+      <w:pPr>
+        <w:ind w:left="1800" w:hanging="1440"/>
+      </w:pPr>
+      <w:rPr>
+        <w:rFonts w:hint="default"/>
+      </w:rPr>
+    </w:lvl>
+    <w:lvl w:ilvl="7">
+      <w:start w:val="1"/>
+      <w:numFmt w:val="decimal"/>
+      <w:isLgl/>
+      <w:lvlText w:val="%1.%2.%3.%4.%5.%6.%7.%8"/>
+      <w:lvlJc w:val="left"/>
+      <w:pPr>
+        <w:ind w:left="1800" w:hanging="1440"/>
+      </w:pPr>
+      <w:rPr>
+        <w:rFonts w:hint="default"/>
+      </w:rPr>
+    </w:lvl>
+    <w:lvl w:ilvl="8">
+      <w:start w:val="1"/>
+      <w:numFmt w:val="decimal"/>
+      <w:isLgl/>
+      <w:lvlText w:val="%1.%2.%3.%4.%5.%6.%7.%8.%9"/>
+      <w:lvlJc w:val="left"/>
+      <w:pPr>
+        <w:ind w:left="1800" w:hanging="1440"/>
+      </w:pPr>
+      <w:rPr>
+        <w:rFonts w:hint="default"/>
+      </w:rPr>
+    </w:lvl>
+  </w:abstractNum>
+  <w:abstractNum w:abstractNumId="8" w15:restartNumberingAfterBreak="0">
     <w:nsid w:val="368B2B2D"/>
     <w:multiLevelType w:val="multilevel"/>
     <w:tmpl w:val="1F148786"/>
@@ -9643,7 +9520,7 @@
       </w:rPr>
     </w:lvl>
   </w:abstractNum>
-  <w:abstractNum w:abstractNumId="8" w15:restartNumberingAfterBreak="0">
+  <w:abstractNum w:abstractNumId="9" w15:restartNumberingAfterBreak="0">
     <w:nsid w:val="40E72FA5"/>
     <w:multiLevelType w:val="hybridMultilevel"/>
     <w:tmpl w:val="15FE1BE6"/>
@@ -9732,7 +9609,7 @@
       </w:pPr>
     </w:lvl>
   </w:abstractNum>
-  <w:abstractNum w:abstractNumId="9" w15:restartNumberingAfterBreak="0">
+  <w:abstractNum w:abstractNumId="10" w15:restartNumberingAfterBreak="0">
     <w:nsid w:val="54626B71"/>
     <w:multiLevelType w:val="multilevel"/>
     <w:tmpl w:val="A3244660"/>
@@ -9853,7 +9730,7 @@
       </w:rPr>
     </w:lvl>
   </w:abstractNum>
-  <w:abstractNum w:abstractNumId="10" w15:restartNumberingAfterBreak="0">
+  <w:abstractNum w:abstractNumId="11" w15:restartNumberingAfterBreak="0">
     <w:nsid w:val="551D0228"/>
     <w:multiLevelType w:val="multilevel"/>
     <w:tmpl w:val="C45E0614"/>
@@ -9966,7 +9843,7 @@
       </w:rPr>
     </w:lvl>
   </w:abstractNum>
-  <w:abstractNum w:abstractNumId="11" w15:restartNumberingAfterBreak="0">
+  <w:abstractNum w:abstractNumId="12" w15:restartNumberingAfterBreak="0">
     <w:nsid w:val="5B355931"/>
     <w:multiLevelType w:val="multilevel"/>
     <w:tmpl w:val="2B4E9352"/>
@@ -10079,7 +9956,7 @@
       </w:rPr>
     </w:lvl>
   </w:abstractNum>
-  <w:abstractNum w:abstractNumId="12" w15:restartNumberingAfterBreak="0">
+  <w:abstractNum w:abstractNumId="13" w15:restartNumberingAfterBreak="0">
     <w:nsid w:val="63FA3C11"/>
     <w:multiLevelType w:val="hybridMultilevel"/>
     <w:tmpl w:val="15FE1BE6"/>
@@ -10168,7 +10045,7 @@
       </w:pPr>
     </w:lvl>
   </w:abstractNum>
-  <w:abstractNum w:abstractNumId="13" w15:restartNumberingAfterBreak="0">
+  <w:abstractNum w:abstractNumId="14" w15:restartNumberingAfterBreak="0">
     <w:nsid w:val="64D162B2"/>
     <w:multiLevelType w:val="multilevel"/>
     <w:tmpl w:val="1F148786"/>
@@ -10289,7 +10166,7 @@
       </w:rPr>
     </w:lvl>
   </w:abstractNum>
-  <w:abstractNum w:abstractNumId="14" w15:restartNumberingAfterBreak="0">
+  <w:abstractNum w:abstractNumId="15" w15:restartNumberingAfterBreak="0">
     <w:nsid w:val="66731962"/>
     <w:multiLevelType w:val="hybridMultilevel"/>
     <w:tmpl w:val="15FE1BE6"/>
@@ -10378,7 +10255,7 @@
       </w:pPr>
     </w:lvl>
   </w:abstractNum>
-  <w:abstractNum w:abstractNumId="15" w15:restartNumberingAfterBreak="0">
+  <w:abstractNum w:abstractNumId="16" w15:restartNumberingAfterBreak="0">
     <w:nsid w:val="6721353B"/>
     <w:multiLevelType w:val="hybridMultilevel"/>
     <w:tmpl w:val="15FE1BE6"/>
@@ -10467,7 +10344,7 @@
       </w:pPr>
     </w:lvl>
   </w:abstractNum>
-  <w:abstractNum w:abstractNumId="16" w15:restartNumberingAfterBreak="0">
+  <w:abstractNum w:abstractNumId="17" w15:restartNumberingAfterBreak="0">
     <w:nsid w:val="69F52CCF"/>
     <w:multiLevelType w:val="hybridMultilevel"/>
     <w:tmpl w:val="15FE1BE6"/>
@@ -10556,7 +10433,7 @@
       </w:pPr>
     </w:lvl>
   </w:abstractNum>
-  <w:abstractNum w:abstractNumId="17" w15:restartNumberingAfterBreak="0">
+  <w:abstractNum w:abstractNumId="18" w15:restartNumberingAfterBreak="0">
     <w:nsid w:val="6B933345"/>
     <w:multiLevelType w:val="multilevel"/>
     <w:tmpl w:val="6D68986E"/>
@@ -10677,7 +10554,128 @@
       </w:rPr>
     </w:lvl>
   </w:abstractNum>
-  <w:abstractNum w:abstractNumId="18" w15:restartNumberingAfterBreak="0">
+  <w:abstractNum w:abstractNumId="19" w15:restartNumberingAfterBreak="0">
+    <w:nsid w:val="74BB6C28"/>
+    <w:multiLevelType w:val="multilevel"/>
+    <w:tmpl w:val="B0AAF54A"/>
+    <w:lvl w:ilvl="0">
+      <w:start w:val="1"/>
+      <w:numFmt w:val="decimal"/>
+      <w:lvlText w:val="%1."/>
+      <w:lvlJc w:val="left"/>
+      <w:pPr>
+        <w:ind w:left="720" w:hanging="360"/>
+      </w:pPr>
+      <w:rPr>
+        <w:rFonts w:hint="default"/>
+      </w:rPr>
+    </w:lvl>
+    <w:lvl w:ilvl="1">
+      <w:start w:val="1"/>
+      <w:numFmt w:val="decimal"/>
+      <w:isLgl/>
+      <w:lvlText w:val="%1.%2"/>
+      <w:lvlJc w:val="left"/>
+      <w:pPr>
+        <w:ind w:left="795" w:hanging="435"/>
+      </w:pPr>
+      <w:rPr>
+        <w:rFonts w:hint="default"/>
+      </w:rPr>
+    </w:lvl>
+    <w:lvl w:ilvl="2">
+      <w:start w:val="1"/>
+      <w:numFmt w:val="decimal"/>
+      <w:isLgl/>
+      <w:lvlText w:val="%1.%2.%3"/>
+      <w:lvlJc w:val="left"/>
+      <w:pPr>
+        <w:ind w:left="1080" w:hanging="720"/>
+      </w:pPr>
+      <w:rPr>
+        <w:rFonts w:hint="default"/>
+      </w:rPr>
+    </w:lvl>
+    <w:lvl w:ilvl="3">
+      <w:start w:val="1"/>
+      <w:numFmt w:val="decimal"/>
+      <w:isLgl/>
+      <w:lvlText w:val="%1.%2.%3.%4"/>
+      <w:lvlJc w:val="left"/>
+      <w:pPr>
+        <w:ind w:left="1080" w:hanging="720"/>
+      </w:pPr>
+      <w:rPr>
+        <w:rFonts w:hint="default"/>
+      </w:rPr>
+    </w:lvl>
+    <w:lvl w:ilvl="4">
+      <w:start w:val="1"/>
+      <w:numFmt w:val="decimal"/>
+      <w:isLgl/>
+      <w:lvlText w:val="%1.%2.%3.%4.%5"/>
+      <w:lvlJc w:val="left"/>
+      <w:pPr>
+        <w:ind w:left="1440" w:hanging="1080"/>
+      </w:pPr>
+      <w:rPr>
+        <w:rFonts w:hint="default"/>
+      </w:rPr>
+    </w:lvl>
+    <w:lvl w:ilvl="5">
+      <w:start w:val="1"/>
+      <w:numFmt w:val="decimal"/>
+      <w:isLgl/>
+      <w:lvlText w:val="%1.%2.%3.%4.%5.%6"/>
+      <w:lvlJc w:val="left"/>
+      <w:pPr>
+        <w:ind w:left="1440" w:hanging="1080"/>
+      </w:pPr>
+      <w:rPr>
+        <w:rFonts w:hint="default"/>
+      </w:rPr>
+    </w:lvl>
+    <w:lvl w:ilvl="6">
+      <w:start w:val="1"/>
+      <w:numFmt w:val="decimal"/>
+      <w:isLgl/>
+      <w:lvlText w:val="%1.%2.%3.%4.%5.%6.%7"/>
+      <w:lvlJc w:val="left"/>
+      <w:pPr>
+        <w:ind w:left="1800" w:hanging="1440"/>
+      </w:pPr>
+      <w:rPr>
+        <w:rFonts w:hint="default"/>
+      </w:rPr>
+    </w:lvl>
+    <w:lvl w:ilvl="7">
+      <w:start w:val="1"/>
+      <w:numFmt w:val="decimal"/>
+      <w:isLgl/>
+      <w:lvlText w:val="%1.%2.%3.%4.%5.%6.%7.%8"/>
+      <w:lvlJc w:val="left"/>
+      <w:pPr>
+        <w:ind w:left="1800" w:hanging="1440"/>
+      </w:pPr>
+      <w:rPr>
+        <w:rFonts w:hint="default"/>
+      </w:rPr>
+    </w:lvl>
+    <w:lvl w:ilvl="8">
+      <w:start w:val="1"/>
+      <w:numFmt w:val="decimal"/>
+      <w:isLgl/>
+      <w:lvlText w:val="%1.%2.%3.%4.%5.%6.%7.%8.%9"/>
+      <w:lvlJc w:val="left"/>
+      <w:pPr>
+        <w:ind w:left="1800" w:hanging="1440"/>
+      </w:pPr>
+      <w:rPr>
+        <w:rFonts w:hint="default"/>
+      </w:rPr>
+    </w:lvl>
+  </w:abstractNum>
+  <w:abstractNum w:abstractNumId="20" w15:restartNumberingAfterBreak="0">
     <w:nsid w:val="79E76E86"/>
     <w:multiLevelType w:val="multilevel"/>
     <w:tmpl w:val="B61CCC7E"/>
@@ -10791,40 +10789,40 @@
     </w:lvl>
   </w:abstractNum>
   <w:num w:numId="1">
-    <w:abstractNumId w:val="9"/>
+    <w:abstractNumId w:val="10"/>
   </w:num>
   <w:num w:numId="2">
-    <w:abstractNumId w:val="8"/>
+    <w:abstractNumId w:val="9"/>
   </w:num>
   <w:num w:numId="3">
     <w:abstractNumId w:val="5"/>
   </w:num>
   <w:num w:numId="4">
+    <w:abstractNumId w:val="14"/>
+  </w:num>
+  <w:num w:numId="5">
     <w:abstractNumId w:val="13"/>
   </w:num>
-  <w:num w:numId="5">
-    <w:abstractNumId w:val="12"/>
-  </w:num>
   <w:num w:numId="6">
-    <w:abstractNumId w:val="15"/>
+    <w:abstractNumId w:val="16"/>
   </w:num>
   <w:num w:numId="7">
     <w:abstractNumId w:val="6"/>
   </w:num>
   <w:num w:numId="8">
-    <w:abstractNumId w:val="14"/>
+    <w:abstractNumId w:val="15"/>
   </w:num>
   <w:num w:numId="9">
     <w:abstractNumId w:val="0"/>
   </w:num>
   <w:num w:numId="10">
-    <w:abstractNumId w:val="17"/>
+    <w:abstractNumId w:val="18"/>
   </w:num>
   <w:num w:numId="11">
     <w:abstractNumId w:val="2"/>
   </w:num>
   <w:num w:numId="12">
-    <w:abstractNumId w:val="16"/>
+    <w:abstractNumId w:val="17"/>
   </w:num>
   <w:num w:numId="13">
     <w:abstractNumId w:val="4"/>
@@ -10833,19 +10831,25 @@
     <w:abstractNumId w:val="1"/>
   </w:num>
   <w:num w:numId="15">
-    <w:abstractNumId w:val="7"/>
+    <w:abstractNumId w:val="8"/>
   </w:num>
   <w:num w:numId="16">
     <w:abstractNumId w:val="3"/>
   </w:num>
   <w:num w:numId="17">
-    <w:abstractNumId w:val="18"/>
+    <w:abstractNumId w:val="20"/>
   </w:num>
   <w:num w:numId="18">
-    <w:abstractNumId w:val="10"/>
+    <w:abstractNumId w:val="11"/>
   </w:num>
   <w:num w:numId="19">
-    <w:abstractNumId w:val="11"/>
+    <w:abstractNumId w:val="12"/>
+  </w:num>
+  <w:num w:numId="20">
+    <w:abstractNumId w:val="7"/>
+  </w:num>
+  <w:num w:numId="21">
+    <w:abstractNumId w:val="19"/>
   </w:num>
 </w:numbering>
 </file>

</xml_diff>

<commit_message>
Revision Casos de Uso.docx
</commit_message>
<xml_diff>
--- a/Borradores (Requirimientos)/Casos de Uso.docx
+++ b/Borradores (Requirimientos)/Casos de Uso.docx
@@ -3188,7 +3188,31 @@
               <w:rPr>
                 <w:lang w:val="es-MX"/>
               </w:rPr>
-              <w:t xml:space="preserve">El actor presiona el carrito </w:t>
+              <w:t xml:space="preserve">El actor presiona el </w:t>
+            </w:r>
+            <w:r>
+              <w:rPr>
+                <w:lang w:val="es-MX"/>
+              </w:rPr>
+              <w:t>“</w:t>
+            </w:r>
+            <w:r>
+              <w:rPr>
+                <w:lang w:val="es-MX"/>
+              </w:rPr>
+              <w:t>carrito</w:t>
+            </w:r>
+            <w:r>
+              <w:rPr>
+                <w:lang w:val="es-MX"/>
+              </w:rPr>
+              <w:t xml:space="preserve"> de compras”</w:t>
+            </w:r>
+            <w:r>
+              <w:rPr>
+                <w:lang w:val="es-MX"/>
+              </w:rPr>
+              <w:t xml:space="preserve"> </w:t>
             </w:r>
           </w:p>
           <w:p>
@@ -4300,8 +4324,10 @@
               <w:rPr>
                 <w:lang w:val="es-MX"/>
               </w:rPr>
-              <w:t>10.2 regresar al paso 6</w:t>
-            </w:r>
+              <w:t>10.2 regresar al paso 8</w:t>
+            </w:r>
+            <w:bookmarkStart w:id="0" w:name="_GoBack"/>
+            <w:bookmarkEnd w:id="0"/>
           </w:p>
         </w:tc>
       </w:tr>
@@ -6988,13 +7014,7 @@
               <w:rPr>
                 <w:lang w:val="es-MX"/>
               </w:rPr>
-              <w:t>En el paso 9 El</w:t>
-            </w:r>
-            <w:r>
-              <w:rPr>
-                <w:lang w:val="es-MX"/>
-              </w:rPr>
-              <w:t xml:space="preserve"> sistema arroja un mensaje de alerta “Confirmar la edición del campo”</w:t>
+              <w:t>En el paso 9 El sistema arroja un mensaje de alerta “Confirmar la edición del campo”</w:t>
             </w:r>
           </w:p>
           <w:p>
@@ -8460,15 +8480,7 @@
               <w:rPr>
                 <w:lang w:val="es-MX"/>
               </w:rPr>
-              <w:t>Versión</w:t>
-            </w:r>
-            <w:bookmarkStart w:id="0" w:name="_GoBack"/>
-            <w:bookmarkEnd w:id="0"/>
-            <w:r>
-              <w:rPr>
-                <w:lang w:val="es-MX"/>
-              </w:rPr>
-              <w:t xml:space="preserve"> 1.12</w:t>
+              <w:t>Versión 1.12</w:t>
             </w:r>
           </w:p>
         </w:tc>

</xml_diff>